<commit_message>
corrigindo diagrama de classe e terminando o levantamento de classes
</commit_message>
<xml_diff>
--- a/Levantamento_de_classes.docx
+++ b/Levantamento_de_classes.docx
@@ -7,16 +7,6 @@
         <w:jc w:val="both"/>
         <w:rPr>
           <w:rFonts w:ascii="Arial" w:hAnsi="Arial" w:cs="Arial"/>
-          <w:sz w:val="24"/>
-          <w:szCs w:val="24"/>
-        </w:rPr>
-      </w:pPr>
-    </w:p>
-    <w:p>
-      <w:pPr>
-        <w:jc w:val="both"/>
-        <w:rPr>
-          <w:rFonts w:ascii="Arial" w:hAnsi="Arial" w:cs="Arial"/>
           <w:b/>
           <w:bCs/>
           <w:sz w:val="24"/>
@@ -378,13 +368,17 @@
         <w:jc w:val="both"/>
         <w:rPr>
           <w:rFonts w:ascii="Arial" w:hAnsi="Arial" w:cs="Arial"/>
-          <w:sz w:val="24"/>
-          <w:szCs w:val="24"/>
-        </w:rPr>
-      </w:pPr>
-      <w:r>
-        <w:rPr>
-          <w:rFonts w:ascii="Arial" w:hAnsi="Arial" w:cs="Arial"/>
+          <w:b/>
+          <w:bCs/>
+          <w:sz w:val="24"/>
+          <w:szCs w:val="24"/>
+        </w:rPr>
+      </w:pPr>
+      <w:r>
+        <w:rPr>
+          <w:rFonts w:ascii="Arial" w:hAnsi="Arial" w:cs="Arial"/>
+          <w:b/>
+          <w:bCs/>
           <w:sz w:val="24"/>
           <w:szCs w:val="24"/>
         </w:rPr>
@@ -636,6 +630,42 @@
     </w:p>
     <w:p>
       <w:pPr>
+        <w:pStyle w:val="PargrafodaLista"/>
+        <w:numPr>
+          <w:ilvl w:val="0"/>
+          <w:numId w:val="1"/>
+        </w:numPr>
+        <w:jc w:val="both"/>
+        <w:rPr>
+          <w:rFonts w:ascii="Arial" w:hAnsi="Arial" w:cs="Arial"/>
+          <w:bCs/>
+          <w:sz w:val="24"/>
+          <w:szCs w:val="24"/>
+        </w:rPr>
+      </w:pPr>
+      <w:proofErr w:type="spellStart"/>
+      <w:r>
+        <w:rPr>
+          <w:rFonts w:ascii="Arial" w:hAnsi="Arial" w:cs="Arial"/>
+          <w:bCs/>
+          <w:sz w:val="24"/>
+          <w:szCs w:val="24"/>
+        </w:rPr>
+        <w:t>created_at</w:t>
+      </w:r>
+      <w:proofErr w:type="spellEnd"/>
+      <w:r>
+        <w:rPr>
+          <w:rFonts w:ascii="Arial" w:hAnsi="Arial" w:cs="Arial"/>
+          <w:bCs/>
+          <w:sz w:val="24"/>
+          <w:szCs w:val="24"/>
+        </w:rPr>
+        <w:t>:  date</w:t>
+      </w:r>
+    </w:p>
+    <w:p>
+      <w:pPr>
         <w:ind w:firstLine="360"/>
         <w:jc w:val="both"/>
         <w:rPr>
@@ -768,6 +798,17 @@
         <w:jc w:val="both"/>
         <w:rPr>
           <w:rFonts w:ascii="Arial" w:hAnsi="Arial" w:cs="Arial"/>
+          <w:bCs/>
+          <w:sz w:val="24"/>
+          <w:szCs w:val="24"/>
+        </w:rPr>
+      </w:pPr>
+    </w:p>
+    <w:p>
+      <w:pPr>
+        <w:jc w:val="both"/>
+        <w:rPr>
+          <w:rFonts w:ascii="Arial" w:hAnsi="Arial" w:cs="Arial"/>
           <w:b/>
           <w:bCs/>
           <w:sz w:val="24"/>
@@ -777,6 +818,1132 @@
       <w:r>
         <w:rPr>
           <w:rFonts w:ascii="Arial" w:hAnsi="Arial" w:cs="Arial"/>
+          <w:b/>
+          <w:bCs/>
+          <w:sz w:val="24"/>
+          <w:szCs w:val="24"/>
+        </w:rPr>
+        <w:t>Classe (</w:t>
+      </w:r>
+      <w:proofErr w:type="spellStart"/>
+      <w:r>
+        <w:rPr>
+          <w:rFonts w:ascii="Arial" w:hAnsi="Arial" w:cs="Arial"/>
+          <w:b/>
+          <w:bCs/>
+          <w:sz w:val="24"/>
+          <w:szCs w:val="24"/>
+        </w:rPr>
+        <w:t>extends</w:t>
+      </w:r>
+      <w:proofErr w:type="spellEnd"/>
+      <w:r>
+        <w:rPr>
+          <w:rFonts w:ascii="Arial" w:hAnsi="Arial" w:cs="Arial"/>
+          <w:b/>
+          <w:bCs/>
+          <w:sz w:val="24"/>
+          <w:szCs w:val="24"/>
+        </w:rPr>
+        <w:t xml:space="preserve"> Pessoa</w:t>
+      </w:r>
+      <w:r>
+        <w:rPr>
+          <w:rFonts w:ascii="Arial" w:hAnsi="Arial" w:cs="Arial"/>
+          <w:b/>
+          <w:bCs/>
+          <w:sz w:val="24"/>
+          <w:szCs w:val="24"/>
+        </w:rPr>
+        <w:t xml:space="preserve">): </w:t>
+      </w:r>
+      <w:r>
+        <w:rPr>
+          <w:rFonts w:ascii="Arial" w:hAnsi="Arial" w:cs="Arial"/>
+          <w:b/>
+          <w:bCs/>
+          <w:sz w:val="24"/>
+          <w:szCs w:val="24"/>
+        </w:rPr>
+        <w:t>Cliente</w:t>
+      </w:r>
+    </w:p>
+    <w:p>
+      <w:pPr>
+        <w:ind w:firstLine="360"/>
+        <w:jc w:val="both"/>
+        <w:rPr>
+          <w:rFonts w:ascii="Arial" w:hAnsi="Arial" w:cs="Arial"/>
+          <w:bCs/>
+          <w:sz w:val="24"/>
+          <w:szCs w:val="24"/>
+        </w:rPr>
+      </w:pPr>
+      <w:r>
+        <w:rPr>
+          <w:rFonts w:ascii="Arial" w:hAnsi="Arial" w:cs="Arial"/>
+          <w:bCs/>
+          <w:sz w:val="24"/>
+          <w:szCs w:val="24"/>
+        </w:rPr>
+        <w:t xml:space="preserve">Atributos: </w:t>
+      </w:r>
+    </w:p>
+    <w:p>
+      <w:pPr>
+        <w:pStyle w:val="PargrafodaLista"/>
+        <w:numPr>
+          <w:ilvl w:val="0"/>
+          <w:numId w:val="1"/>
+        </w:numPr>
+        <w:jc w:val="both"/>
+        <w:rPr>
+          <w:rFonts w:ascii="Arial" w:hAnsi="Arial" w:cs="Arial"/>
+          <w:bCs/>
+          <w:sz w:val="24"/>
+          <w:szCs w:val="24"/>
+        </w:rPr>
+      </w:pPr>
+      <w:proofErr w:type="spellStart"/>
+      <w:r>
+        <w:rPr>
+          <w:rFonts w:ascii="Arial" w:hAnsi="Arial" w:cs="Arial"/>
+          <w:bCs/>
+          <w:sz w:val="24"/>
+          <w:szCs w:val="24"/>
+        </w:rPr>
+        <w:t>codCliente</w:t>
+      </w:r>
+      <w:proofErr w:type="spellEnd"/>
+      <w:r>
+        <w:rPr>
+          <w:rFonts w:ascii="Arial" w:hAnsi="Arial" w:cs="Arial"/>
+          <w:bCs/>
+          <w:sz w:val="24"/>
+          <w:szCs w:val="24"/>
+        </w:rPr>
+        <w:t xml:space="preserve">: </w:t>
+      </w:r>
+      <w:proofErr w:type="spellStart"/>
+      <w:r>
+        <w:rPr>
+          <w:rFonts w:ascii="Arial" w:hAnsi="Arial" w:cs="Arial"/>
+          <w:bCs/>
+          <w:sz w:val="24"/>
+          <w:szCs w:val="24"/>
+        </w:rPr>
+        <w:t>long</w:t>
+      </w:r>
+      <w:proofErr w:type="spellEnd"/>
+      <w:r>
+        <w:rPr>
+          <w:rFonts w:ascii="Arial" w:hAnsi="Arial" w:cs="Arial"/>
+          <w:bCs/>
+          <w:sz w:val="24"/>
+          <w:szCs w:val="24"/>
+        </w:rPr>
+        <w:t xml:space="preserve"> </w:t>
+      </w:r>
+      <w:proofErr w:type="spellStart"/>
+      <w:r>
+        <w:rPr>
+          <w:rFonts w:ascii="Arial" w:hAnsi="Arial" w:cs="Arial"/>
+          <w:bCs/>
+          <w:sz w:val="24"/>
+          <w:szCs w:val="24"/>
+        </w:rPr>
+        <w:t>int</w:t>
+      </w:r>
+      <w:proofErr w:type="spellEnd"/>
+    </w:p>
+    <w:p>
+      <w:pPr>
+        <w:pStyle w:val="PargrafodaLista"/>
+        <w:numPr>
+          <w:ilvl w:val="0"/>
+          <w:numId w:val="1"/>
+        </w:numPr>
+        <w:jc w:val="both"/>
+        <w:rPr>
+          <w:rFonts w:ascii="Arial" w:hAnsi="Arial" w:cs="Arial"/>
+          <w:bCs/>
+          <w:sz w:val="24"/>
+          <w:szCs w:val="24"/>
+        </w:rPr>
+      </w:pPr>
+      <w:proofErr w:type="spellStart"/>
+      <w:r>
+        <w:rPr>
+          <w:rFonts w:ascii="Arial" w:hAnsi="Arial" w:cs="Arial"/>
+          <w:bCs/>
+          <w:sz w:val="24"/>
+          <w:szCs w:val="24"/>
+        </w:rPr>
+        <w:t>qtdPedidos</w:t>
+      </w:r>
+      <w:proofErr w:type="spellEnd"/>
+      <w:r>
+        <w:rPr>
+          <w:rFonts w:ascii="Arial" w:hAnsi="Arial" w:cs="Arial"/>
+          <w:bCs/>
+          <w:sz w:val="24"/>
+          <w:szCs w:val="24"/>
+        </w:rPr>
+        <w:t xml:space="preserve">: </w:t>
+      </w:r>
+      <w:proofErr w:type="spellStart"/>
+      <w:r>
+        <w:rPr>
+          <w:rFonts w:ascii="Arial" w:hAnsi="Arial" w:cs="Arial"/>
+          <w:bCs/>
+          <w:sz w:val="24"/>
+          <w:szCs w:val="24"/>
+        </w:rPr>
+        <w:t>int</w:t>
+      </w:r>
+      <w:proofErr w:type="spellEnd"/>
+    </w:p>
+    <w:p>
+      <w:pPr>
+        <w:pStyle w:val="PargrafodaLista"/>
+        <w:numPr>
+          <w:ilvl w:val="0"/>
+          <w:numId w:val="1"/>
+        </w:numPr>
+        <w:jc w:val="both"/>
+        <w:rPr>
+          <w:rFonts w:ascii="Arial" w:hAnsi="Arial" w:cs="Arial"/>
+          <w:bCs/>
+          <w:sz w:val="24"/>
+          <w:szCs w:val="24"/>
+        </w:rPr>
+      </w:pPr>
+      <w:proofErr w:type="spellStart"/>
+      <w:r>
+        <w:rPr>
+          <w:rFonts w:ascii="Arial" w:hAnsi="Arial" w:cs="Arial"/>
+          <w:bCs/>
+          <w:sz w:val="24"/>
+          <w:szCs w:val="24"/>
+        </w:rPr>
+        <w:t>ultimoPedido</w:t>
+      </w:r>
+      <w:proofErr w:type="spellEnd"/>
+      <w:r>
+        <w:rPr>
+          <w:rFonts w:ascii="Arial" w:hAnsi="Arial" w:cs="Arial"/>
+          <w:bCs/>
+          <w:sz w:val="24"/>
+          <w:szCs w:val="24"/>
+        </w:rPr>
+        <w:t xml:space="preserve">: </w:t>
+      </w:r>
+      <w:r>
+        <w:rPr>
+          <w:rFonts w:ascii="Arial" w:hAnsi="Arial" w:cs="Arial"/>
+          <w:bCs/>
+          <w:sz w:val="24"/>
+          <w:szCs w:val="24"/>
+        </w:rPr>
+        <w:t>Pedido</w:t>
+      </w:r>
+    </w:p>
+    <w:p>
+      <w:pPr>
+        <w:ind w:firstLine="360"/>
+        <w:jc w:val="both"/>
+        <w:rPr>
+          <w:rFonts w:ascii="Arial" w:hAnsi="Arial" w:cs="Arial"/>
+          <w:bCs/>
+          <w:sz w:val="24"/>
+          <w:szCs w:val="24"/>
+        </w:rPr>
+      </w:pPr>
+      <w:r>
+        <w:rPr>
+          <w:rFonts w:ascii="Arial" w:hAnsi="Arial" w:cs="Arial"/>
+          <w:bCs/>
+          <w:sz w:val="24"/>
+          <w:szCs w:val="24"/>
+        </w:rPr>
+        <w:t xml:space="preserve">Métodos: </w:t>
+      </w:r>
+    </w:p>
+    <w:p>
+      <w:pPr>
+        <w:pStyle w:val="PargrafodaLista"/>
+        <w:numPr>
+          <w:ilvl w:val="0"/>
+          <w:numId w:val="2"/>
+        </w:numPr>
+        <w:jc w:val="both"/>
+        <w:rPr>
+          <w:rFonts w:ascii="Arial" w:hAnsi="Arial" w:cs="Arial"/>
+          <w:bCs/>
+          <w:sz w:val="24"/>
+          <w:szCs w:val="24"/>
+        </w:rPr>
+      </w:pPr>
+      <w:proofErr w:type="spellStart"/>
+      <w:proofErr w:type="gramStart"/>
+      <w:r>
+        <w:rPr>
+          <w:rFonts w:ascii="Arial" w:hAnsi="Arial" w:cs="Arial"/>
+          <w:bCs/>
+          <w:sz w:val="24"/>
+          <w:szCs w:val="24"/>
+        </w:rPr>
+        <w:t>salvar</w:t>
+      </w:r>
+      <w:r>
+        <w:rPr>
+          <w:rFonts w:ascii="Arial" w:hAnsi="Arial" w:cs="Arial"/>
+          <w:bCs/>
+          <w:sz w:val="24"/>
+          <w:szCs w:val="24"/>
+        </w:rPr>
+        <w:t>Cliente</w:t>
+      </w:r>
+      <w:proofErr w:type="spellEnd"/>
+      <w:r>
+        <w:rPr>
+          <w:rFonts w:ascii="Arial" w:hAnsi="Arial" w:cs="Arial"/>
+          <w:bCs/>
+          <w:sz w:val="24"/>
+          <w:szCs w:val="24"/>
+        </w:rPr>
+        <w:t>(</w:t>
+      </w:r>
+      <w:proofErr w:type="gramEnd"/>
+      <w:r>
+        <w:rPr>
+          <w:rFonts w:ascii="Arial" w:hAnsi="Arial" w:cs="Arial"/>
+          <w:bCs/>
+          <w:sz w:val="24"/>
+          <w:szCs w:val="24"/>
+        </w:rPr>
+        <w:t>)</w:t>
+      </w:r>
+    </w:p>
+    <w:p>
+      <w:pPr>
+        <w:pStyle w:val="PargrafodaLista"/>
+        <w:numPr>
+          <w:ilvl w:val="0"/>
+          <w:numId w:val="2"/>
+        </w:numPr>
+        <w:jc w:val="both"/>
+        <w:rPr>
+          <w:rFonts w:ascii="Arial" w:hAnsi="Arial" w:cs="Arial"/>
+          <w:bCs/>
+          <w:sz w:val="24"/>
+          <w:szCs w:val="24"/>
+        </w:rPr>
+      </w:pPr>
+      <w:proofErr w:type="spellStart"/>
+      <w:proofErr w:type="gramStart"/>
+      <w:r>
+        <w:rPr>
+          <w:rFonts w:ascii="Arial" w:hAnsi="Arial" w:cs="Arial"/>
+          <w:bCs/>
+          <w:sz w:val="24"/>
+          <w:szCs w:val="24"/>
+        </w:rPr>
+        <w:t>editar</w:t>
+      </w:r>
+      <w:r>
+        <w:rPr>
+          <w:rFonts w:ascii="Arial" w:hAnsi="Arial" w:cs="Arial"/>
+          <w:bCs/>
+          <w:sz w:val="24"/>
+          <w:szCs w:val="24"/>
+        </w:rPr>
+        <w:t>Cliente</w:t>
+      </w:r>
+      <w:proofErr w:type="spellEnd"/>
+      <w:r>
+        <w:rPr>
+          <w:rFonts w:ascii="Arial" w:hAnsi="Arial" w:cs="Arial"/>
+          <w:bCs/>
+          <w:sz w:val="24"/>
+          <w:szCs w:val="24"/>
+        </w:rPr>
+        <w:t>(</w:t>
+      </w:r>
+      <w:proofErr w:type="gramEnd"/>
+      <w:r>
+        <w:rPr>
+          <w:rFonts w:ascii="Arial" w:hAnsi="Arial" w:cs="Arial"/>
+          <w:bCs/>
+          <w:sz w:val="24"/>
+          <w:szCs w:val="24"/>
+        </w:rPr>
+        <w:t>)</w:t>
+      </w:r>
+    </w:p>
+    <w:p>
+      <w:pPr>
+        <w:pStyle w:val="PargrafodaLista"/>
+        <w:numPr>
+          <w:ilvl w:val="0"/>
+          <w:numId w:val="2"/>
+        </w:numPr>
+        <w:jc w:val="both"/>
+        <w:rPr>
+          <w:rFonts w:ascii="Arial" w:hAnsi="Arial" w:cs="Arial"/>
+          <w:bCs/>
+          <w:sz w:val="24"/>
+          <w:szCs w:val="24"/>
+        </w:rPr>
+      </w:pPr>
+      <w:proofErr w:type="spellStart"/>
+      <w:proofErr w:type="gramStart"/>
+      <w:r>
+        <w:rPr>
+          <w:rFonts w:ascii="Arial" w:hAnsi="Arial" w:cs="Arial"/>
+          <w:bCs/>
+          <w:sz w:val="24"/>
+          <w:szCs w:val="24"/>
+        </w:rPr>
+        <w:t>deletar</w:t>
+      </w:r>
+      <w:r>
+        <w:rPr>
+          <w:rFonts w:ascii="Arial" w:hAnsi="Arial" w:cs="Arial"/>
+          <w:bCs/>
+          <w:sz w:val="24"/>
+          <w:szCs w:val="24"/>
+        </w:rPr>
+        <w:t>Cliente</w:t>
+      </w:r>
+      <w:proofErr w:type="spellEnd"/>
+      <w:r>
+        <w:rPr>
+          <w:rFonts w:ascii="Arial" w:hAnsi="Arial" w:cs="Arial"/>
+          <w:bCs/>
+          <w:sz w:val="24"/>
+          <w:szCs w:val="24"/>
+        </w:rPr>
+        <w:t>(</w:t>
+      </w:r>
+      <w:proofErr w:type="gramEnd"/>
+      <w:r>
+        <w:rPr>
+          <w:rFonts w:ascii="Arial" w:hAnsi="Arial" w:cs="Arial"/>
+          <w:bCs/>
+          <w:sz w:val="24"/>
+          <w:szCs w:val="24"/>
+        </w:rPr>
+        <w:t>)</w:t>
+      </w:r>
+    </w:p>
+    <w:p>
+      <w:pPr>
+        <w:pStyle w:val="PargrafodaLista"/>
+        <w:numPr>
+          <w:ilvl w:val="0"/>
+          <w:numId w:val="2"/>
+        </w:numPr>
+        <w:jc w:val="both"/>
+        <w:rPr>
+          <w:rFonts w:ascii="Arial" w:hAnsi="Arial" w:cs="Arial"/>
+          <w:bCs/>
+          <w:sz w:val="24"/>
+          <w:szCs w:val="24"/>
+        </w:rPr>
+      </w:pPr>
+      <w:proofErr w:type="spellStart"/>
+      <w:proofErr w:type="gramStart"/>
+      <w:r>
+        <w:rPr>
+          <w:rFonts w:ascii="Arial" w:hAnsi="Arial" w:cs="Arial"/>
+          <w:bCs/>
+          <w:sz w:val="24"/>
+          <w:szCs w:val="24"/>
+        </w:rPr>
+        <w:t>listarClientes</w:t>
+      </w:r>
+      <w:proofErr w:type="spellEnd"/>
+      <w:r>
+        <w:rPr>
+          <w:rFonts w:ascii="Arial" w:hAnsi="Arial" w:cs="Arial"/>
+          <w:bCs/>
+          <w:sz w:val="24"/>
+          <w:szCs w:val="24"/>
+        </w:rPr>
+        <w:t>(</w:t>
+      </w:r>
+      <w:proofErr w:type="gramEnd"/>
+      <w:r>
+        <w:rPr>
+          <w:rFonts w:ascii="Arial" w:hAnsi="Arial" w:cs="Arial"/>
+          <w:bCs/>
+          <w:sz w:val="24"/>
+          <w:szCs w:val="24"/>
+        </w:rPr>
+        <w:t>)</w:t>
+      </w:r>
+    </w:p>
+    <w:p>
+      <w:pPr>
+        <w:pStyle w:val="PargrafodaLista"/>
+        <w:numPr>
+          <w:ilvl w:val="0"/>
+          <w:numId w:val="2"/>
+        </w:numPr>
+        <w:jc w:val="both"/>
+        <w:rPr>
+          <w:rFonts w:ascii="Arial" w:hAnsi="Arial" w:cs="Arial"/>
+          <w:bCs/>
+          <w:sz w:val="24"/>
+          <w:szCs w:val="24"/>
+        </w:rPr>
+      </w:pPr>
+      <w:proofErr w:type="spellStart"/>
+      <w:proofErr w:type="gramStart"/>
+      <w:r>
+        <w:rPr>
+          <w:rFonts w:ascii="Arial" w:hAnsi="Arial" w:cs="Arial"/>
+          <w:bCs/>
+          <w:sz w:val="24"/>
+          <w:szCs w:val="24"/>
+        </w:rPr>
+        <w:t>gerarRelatorio</w:t>
+      </w:r>
+      <w:proofErr w:type="spellEnd"/>
+      <w:r>
+        <w:rPr>
+          <w:rFonts w:ascii="Arial" w:hAnsi="Arial" w:cs="Arial"/>
+          <w:bCs/>
+          <w:sz w:val="24"/>
+          <w:szCs w:val="24"/>
+        </w:rPr>
+        <w:t>(</w:t>
+      </w:r>
+      <w:proofErr w:type="gramEnd"/>
+      <w:r>
+        <w:rPr>
+          <w:rFonts w:ascii="Arial" w:hAnsi="Arial" w:cs="Arial"/>
+          <w:bCs/>
+          <w:sz w:val="24"/>
+          <w:szCs w:val="24"/>
+        </w:rPr>
+        <w:t>)</w:t>
+      </w:r>
+    </w:p>
+    <w:p>
+      <w:pPr>
+        <w:jc w:val="both"/>
+        <w:rPr>
+          <w:rFonts w:ascii="Arial" w:hAnsi="Arial" w:cs="Arial"/>
+          <w:b/>
+          <w:bCs/>
+          <w:sz w:val="24"/>
+          <w:szCs w:val="24"/>
+        </w:rPr>
+      </w:pPr>
+      <w:r>
+        <w:rPr>
+          <w:rFonts w:ascii="Arial" w:hAnsi="Arial" w:cs="Arial"/>
+          <w:b/>
+          <w:bCs/>
+          <w:sz w:val="24"/>
+          <w:szCs w:val="24"/>
+        </w:rPr>
+        <w:lastRenderedPageBreak/>
+        <w:t>Classe (</w:t>
+      </w:r>
+      <w:proofErr w:type="spellStart"/>
+      <w:r>
+        <w:rPr>
+          <w:rFonts w:ascii="Arial" w:hAnsi="Arial" w:cs="Arial"/>
+          <w:b/>
+          <w:bCs/>
+          <w:sz w:val="24"/>
+          <w:szCs w:val="24"/>
+        </w:rPr>
+        <w:t>extends</w:t>
+      </w:r>
+      <w:proofErr w:type="spellEnd"/>
+      <w:r>
+        <w:rPr>
+          <w:rFonts w:ascii="Arial" w:hAnsi="Arial" w:cs="Arial"/>
+          <w:b/>
+          <w:bCs/>
+          <w:sz w:val="24"/>
+          <w:szCs w:val="24"/>
+        </w:rPr>
+        <w:t xml:space="preserve"> Pessoa</w:t>
+      </w:r>
+      <w:r>
+        <w:rPr>
+          <w:rFonts w:ascii="Arial" w:hAnsi="Arial" w:cs="Arial"/>
+          <w:b/>
+          <w:bCs/>
+          <w:sz w:val="24"/>
+          <w:szCs w:val="24"/>
+        </w:rPr>
+        <w:t xml:space="preserve">): </w:t>
+      </w:r>
+      <w:proofErr w:type="spellStart"/>
+      <w:r>
+        <w:rPr>
+          <w:rFonts w:ascii="Arial" w:hAnsi="Arial" w:cs="Arial"/>
+          <w:b/>
+          <w:bCs/>
+          <w:sz w:val="24"/>
+          <w:szCs w:val="24"/>
+        </w:rPr>
+        <w:t>Funcionario</w:t>
+      </w:r>
+      <w:proofErr w:type="spellEnd"/>
+    </w:p>
+    <w:p>
+      <w:pPr>
+        <w:ind w:firstLine="360"/>
+        <w:jc w:val="both"/>
+        <w:rPr>
+          <w:rFonts w:ascii="Arial" w:hAnsi="Arial" w:cs="Arial"/>
+          <w:bCs/>
+          <w:sz w:val="24"/>
+          <w:szCs w:val="24"/>
+        </w:rPr>
+      </w:pPr>
+      <w:r>
+        <w:rPr>
+          <w:rFonts w:ascii="Arial" w:hAnsi="Arial" w:cs="Arial"/>
+          <w:bCs/>
+          <w:sz w:val="24"/>
+          <w:szCs w:val="24"/>
+        </w:rPr>
+        <w:t xml:space="preserve">Atributos: </w:t>
+      </w:r>
+    </w:p>
+    <w:p>
+      <w:pPr>
+        <w:pStyle w:val="PargrafodaLista"/>
+        <w:numPr>
+          <w:ilvl w:val="0"/>
+          <w:numId w:val="1"/>
+        </w:numPr>
+        <w:jc w:val="both"/>
+        <w:rPr>
+          <w:rFonts w:ascii="Arial" w:hAnsi="Arial" w:cs="Arial"/>
+          <w:bCs/>
+          <w:sz w:val="24"/>
+          <w:szCs w:val="24"/>
+        </w:rPr>
+      </w:pPr>
+      <w:proofErr w:type="spellStart"/>
+      <w:r>
+        <w:rPr>
+          <w:rFonts w:ascii="Arial" w:hAnsi="Arial" w:cs="Arial"/>
+          <w:bCs/>
+          <w:sz w:val="24"/>
+          <w:szCs w:val="24"/>
+        </w:rPr>
+        <w:t>cod</w:t>
+      </w:r>
+      <w:r>
+        <w:rPr>
+          <w:rFonts w:ascii="Arial" w:hAnsi="Arial" w:cs="Arial"/>
+          <w:bCs/>
+          <w:sz w:val="24"/>
+          <w:szCs w:val="24"/>
+        </w:rPr>
+        <w:t>Funcionario</w:t>
+      </w:r>
+      <w:proofErr w:type="spellEnd"/>
+      <w:r>
+        <w:rPr>
+          <w:rFonts w:ascii="Arial" w:hAnsi="Arial" w:cs="Arial"/>
+          <w:bCs/>
+          <w:sz w:val="24"/>
+          <w:szCs w:val="24"/>
+        </w:rPr>
+        <w:t xml:space="preserve">: </w:t>
+      </w:r>
+      <w:proofErr w:type="spellStart"/>
+      <w:r>
+        <w:rPr>
+          <w:rFonts w:ascii="Arial" w:hAnsi="Arial" w:cs="Arial"/>
+          <w:bCs/>
+          <w:sz w:val="24"/>
+          <w:szCs w:val="24"/>
+        </w:rPr>
+        <w:t>long</w:t>
+      </w:r>
+      <w:proofErr w:type="spellEnd"/>
+      <w:r>
+        <w:rPr>
+          <w:rFonts w:ascii="Arial" w:hAnsi="Arial" w:cs="Arial"/>
+          <w:bCs/>
+          <w:sz w:val="24"/>
+          <w:szCs w:val="24"/>
+        </w:rPr>
+        <w:t xml:space="preserve"> </w:t>
+      </w:r>
+      <w:proofErr w:type="spellStart"/>
+      <w:r>
+        <w:rPr>
+          <w:rFonts w:ascii="Arial" w:hAnsi="Arial" w:cs="Arial"/>
+          <w:bCs/>
+          <w:sz w:val="24"/>
+          <w:szCs w:val="24"/>
+        </w:rPr>
+        <w:t>int</w:t>
+      </w:r>
+      <w:proofErr w:type="spellEnd"/>
+    </w:p>
+    <w:p>
+      <w:pPr>
+        <w:pStyle w:val="PargrafodaLista"/>
+        <w:numPr>
+          <w:ilvl w:val="0"/>
+          <w:numId w:val="1"/>
+        </w:numPr>
+        <w:jc w:val="both"/>
+        <w:rPr>
+          <w:rFonts w:ascii="Arial" w:hAnsi="Arial" w:cs="Arial"/>
+          <w:bCs/>
+          <w:sz w:val="24"/>
+          <w:szCs w:val="24"/>
+        </w:rPr>
+      </w:pPr>
+      <w:proofErr w:type="spellStart"/>
+      <w:r>
+        <w:rPr>
+          <w:rFonts w:ascii="Arial" w:hAnsi="Arial" w:cs="Arial"/>
+          <w:bCs/>
+          <w:sz w:val="24"/>
+          <w:szCs w:val="24"/>
+        </w:rPr>
+        <w:t>carteiraTrabalho</w:t>
+      </w:r>
+      <w:proofErr w:type="spellEnd"/>
+      <w:r>
+        <w:rPr>
+          <w:rFonts w:ascii="Arial" w:hAnsi="Arial" w:cs="Arial"/>
+          <w:bCs/>
+          <w:sz w:val="24"/>
+          <w:szCs w:val="24"/>
+        </w:rPr>
+        <w:t xml:space="preserve">: </w:t>
+      </w:r>
+      <w:proofErr w:type="spellStart"/>
+      <w:r>
+        <w:rPr>
+          <w:rFonts w:ascii="Arial" w:hAnsi="Arial" w:cs="Arial"/>
+          <w:bCs/>
+          <w:sz w:val="24"/>
+          <w:szCs w:val="24"/>
+        </w:rPr>
+        <w:t>int</w:t>
+      </w:r>
+      <w:proofErr w:type="spellEnd"/>
+    </w:p>
+    <w:p>
+      <w:pPr>
+        <w:pStyle w:val="PargrafodaLista"/>
+        <w:numPr>
+          <w:ilvl w:val="0"/>
+          <w:numId w:val="1"/>
+        </w:numPr>
+        <w:jc w:val="both"/>
+        <w:rPr>
+          <w:rFonts w:ascii="Arial" w:hAnsi="Arial" w:cs="Arial"/>
+          <w:bCs/>
+          <w:sz w:val="24"/>
+          <w:szCs w:val="24"/>
+        </w:rPr>
+      </w:pPr>
+      <w:proofErr w:type="spellStart"/>
+      <w:r>
+        <w:rPr>
+          <w:rFonts w:ascii="Arial" w:hAnsi="Arial" w:cs="Arial"/>
+          <w:bCs/>
+          <w:sz w:val="24"/>
+          <w:szCs w:val="24"/>
+        </w:rPr>
+        <w:t>tituloEleitor</w:t>
+      </w:r>
+      <w:proofErr w:type="spellEnd"/>
+      <w:r>
+        <w:rPr>
+          <w:rFonts w:ascii="Arial" w:hAnsi="Arial" w:cs="Arial"/>
+          <w:bCs/>
+          <w:sz w:val="24"/>
+          <w:szCs w:val="24"/>
+        </w:rPr>
+        <w:t xml:space="preserve">: </w:t>
+      </w:r>
+      <w:proofErr w:type="spellStart"/>
+      <w:r>
+        <w:rPr>
+          <w:rFonts w:ascii="Arial" w:hAnsi="Arial" w:cs="Arial"/>
+          <w:bCs/>
+          <w:sz w:val="24"/>
+          <w:szCs w:val="24"/>
+        </w:rPr>
+        <w:t>String</w:t>
+      </w:r>
+      <w:proofErr w:type="spellEnd"/>
+    </w:p>
+    <w:p>
+      <w:pPr>
+        <w:pStyle w:val="PargrafodaLista"/>
+        <w:numPr>
+          <w:ilvl w:val="0"/>
+          <w:numId w:val="1"/>
+        </w:numPr>
+        <w:jc w:val="both"/>
+        <w:rPr>
+          <w:rFonts w:ascii="Arial" w:hAnsi="Arial" w:cs="Arial"/>
+          <w:bCs/>
+          <w:sz w:val="24"/>
+          <w:szCs w:val="24"/>
+        </w:rPr>
+      </w:pPr>
+      <w:proofErr w:type="spellStart"/>
+      <w:r>
+        <w:rPr>
+          <w:rFonts w:ascii="Arial" w:hAnsi="Arial" w:cs="Arial"/>
+          <w:bCs/>
+          <w:sz w:val="24"/>
+          <w:szCs w:val="24"/>
+        </w:rPr>
+        <w:t>pis</w:t>
+      </w:r>
+      <w:proofErr w:type="spellEnd"/>
+      <w:r>
+        <w:rPr>
+          <w:rFonts w:ascii="Arial" w:hAnsi="Arial" w:cs="Arial"/>
+          <w:bCs/>
+          <w:sz w:val="24"/>
+          <w:szCs w:val="24"/>
+        </w:rPr>
+        <w:t xml:space="preserve">: </w:t>
+      </w:r>
+      <w:proofErr w:type="spellStart"/>
+      <w:r>
+        <w:rPr>
+          <w:rFonts w:ascii="Arial" w:hAnsi="Arial" w:cs="Arial"/>
+          <w:bCs/>
+          <w:sz w:val="24"/>
+          <w:szCs w:val="24"/>
+        </w:rPr>
+        <w:t>String</w:t>
+      </w:r>
+      <w:proofErr w:type="spellEnd"/>
+    </w:p>
+    <w:p>
+      <w:pPr>
+        <w:ind w:firstLine="360"/>
+        <w:jc w:val="both"/>
+        <w:rPr>
+          <w:rFonts w:ascii="Arial" w:hAnsi="Arial" w:cs="Arial"/>
+          <w:bCs/>
+          <w:sz w:val="24"/>
+          <w:szCs w:val="24"/>
+        </w:rPr>
+      </w:pPr>
+      <w:r>
+        <w:rPr>
+          <w:rFonts w:ascii="Arial" w:hAnsi="Arial" w:cs="Arial"/>
+          <w:bCs/>
+          <w:sz w:val="24"/>
+          <w:szCs w:val="24"/>
+        </w:rPr>
+        <w:t xml:space="preserve">Métodos: </w:t>
+      </w:r>
+    </w:p>
+    <w:p>
+      <w:pPr>
+        <w:pStyle w:val="PargrafodaLista"/>
+        <w:numPr>
+          <w:ilvl w:val="0"/>
+          <w:numId w:val="2"/>
+        </w:numPr>
+        <w:jc w:val="both"/>
+        <w:rPr>
+          <w:rFonts w:ascii="Arial" w:hAnsi="Arial" w:cs="Arial"/>
+          <w:bCs/>
+          <w:sz w:val="24"/>
+          <w:szCs w:val="24"/>
+        </w:rPr>
+      </w:pPr>
+      <w:proofErr w:type="spellStart"/>
+      <w:proofErr w:type="gramStart"/>
+      <w:r>
+        <w:rPr>
+          <w:rFonts w:ascii="Arial" w:hAnsi="Arial" w:cs="Arial"/>
+          <w:bCs/>
+          <w:sz w:val="24"/>
+          <w:szCs w:val="24"/>
+        </w:rPr>
+        <w:t>salvar</w:t>
+      </w:r>
+      <w:r>
+        <w:rPr>
+          <w:rFonts w:ascii="Arial" w:hAnsi="Arial" w:cs="Arial"/>
+          <w:bCs/>
+          <w:sz w:val="24"/>
+          <w:szCs w:val="24"/>
+        </w:rPr>
+        <w:t>Funcionario</w:t>
+      </w:r>
+      <w:proofErr w:type="spellEnd"/>
+      <w:r>
+        <w:rPr>
+          <w:rFonts w:ascii="Arial" w:hAnsi="Arial" w:cs="Arial"/>
+          <w:bCs/>
+          <w:sz w:val="24"/>
+          <w:szCs w:val="24"/>
+        </w:rPr>
+        <w:t>(</w:t>
+      </w:r>
+      <w:proofErr w:type="gramEnd"/>
+      <w:r>
+        <w:rPr>
+          <w:rFonts w:ascii="Arial" w:hAnsi="Arial" w:cs="Arial"/>
+          <w:bCs/>
+          <w:sz w:val="24"/>
+          <w:szCs w:val="24"/>
+        </w:rPr>
+        <w:t>)</w:t>
+      </w:r>
+    </w:p>
+    <w:p>
+      <w:pPr>
+        <w:pStyle w:val="PargrafodaLista"/>
+        <w:numPr>
+          <w:ilvl w:val="0"/>
+          <w:numId w:val="2"/>
+        </w:numPr>
+        <w:jc w:val="both"/>
+        <w:rPr>
+          <w:rFonts w:ascii="Arial" w:hAnsi="Arial" w:cs="Arial"/>
+          <w:bCs/>
+          <w:sz w:val="24"/>
+          <w:szCs w:val="24"/>
+        </w:rPr>
+      </w:pPr>
+      <w:proofErr w:type="spellStart"/>
+      <w:proofErr w:type="gramStart"/>
+      <w:r>
+        <w:rPr>
+          <w:rFonts w:ascii="Arial" w:hAnsi="Arial" w:cs="Arial"/>
+          <w:bCs/>
+          <w:sz w:val="24"/>
+          <w:szCs w:val="24"/>
+        </w:rPr>
+        <w:t>editar</w:t>
+      </w:r>
+      <w:r>
+        <w:rPr>
+          <w:rFonts w:ascii="Arial" w:hAnsi="Arial" w:cs="Arial"/>
+          <w:bCs/>
+          <w:sz w:val="24"/>
+          <w:szCs w:val="24"/>
+        </w:rPr>
+        <w:t>Funcionario</w:t>
+      </w:r>
+      <w:proofErr w:type="spellEnd"/>
+      <w:r>
+        <w:rPr>
+          <w:rFonts w:ascii="Arial" w:hAnsi="Arial" w:cs="Arial"/>
+          <w:bCs/>
+          <w:sz w:val="24"/>
+          <w:szCs w:val="24"/>
+        </w:rPr>
+        <w:t>(</w:t>
+      </w:r>
+      <w:proofErr w:type="gramEnd"/>
+      <w:r>
+        <w:rPr>
+          <w:rFonts w:ascii="Arial" w:hAnsi="Arial" w:cs="Arial"/>
+          <w:bCs/>
+          <w:sz w:val="24"/>
+          <w:szCs w:val="24"/>
+        </w:rPr>
+        <w:t>)</w:t>
+      </w:r>
+    </w:p>
+    <w:p>
+      <w:pPr>
+        <w:pStyle w:val="PargrafodaLista"/>
+        <w:numPr>
+          <w:ilvl w:val="0"/>
+          <w:numId w:val="2"/>
+        </w:numPr>
+        <w:jc w:val="both"/>
+        <w:rPr>
+          <w:rFonts w:ascii="Arial" w:hAnsi="Arial" w:cs="Arial"/>
+          <w:bCs/>
+          <w:sz w:val="24"/>
+          <w:szCs w:val="24"/>
+        </w:rPr>
+      </w:pPr>
+      <w:proofErr w:type="spellStart"/>
+      <w:proofErr w:type="gramStart"/>
+      <w:r>
+        <w:rPr>
+          <w:rFonts w:ascii="Arial" w:hAnsi="Arial" w:cs="Arial"/>
+          <w:bCs/>
+          <w:sz w:val="24"/>
+          <w:szCs w:val="24"/>
+        </w:rPr>
+        <w:t>deletar</w:t>
+      </w:r>
+      <w:r>
+        <w:rPr>
+          <w:rFonts w:ascii="Arial" w:hAnsi="Arial" w:cs="Arial"/>
+          <w:bCs/>
+          <w:sz w:val="24"/>
+          <w:szCs w:val="24"/>
+        </w:rPr>
+        <w:t>Funcionario</w:t>
+      </w:r>
+      <w:proofErr w:type="spellEnd"/>
+      <w:r>
+        <w:rPr>
+          <w:rFonts w:ascii="Arial" w:hAnsi="Arial" w:cs="Arial"/>
+          <w:bCs/>
+          <w:sz w:val="24"/>
+          <w:szCs w:val="24"/>
+        </w:rPr>
+        <w:t>(</w:t>
+      </w:r>
+      <w:proofErr w:type="gramEnd"/>
+      <w:r>
+        <w:rPr>
+          <w:rFonts w:ascii="Arial" w:hAnsi="Arial" w:cs="Arial"/>
+          <w:bCs/>
+          <w:sz w:val="24"/>
+          <w:szCs w:val="24"/>
+        </w:rPr>
+        <w:t>)</w:t>
+      </w:r>
+    </w:p>
+    <w:p>
+      <w:pPr>
+        <w:pStyle w:val="PargrafodaLista"/>
+        <w:numPr>
+          <w:ilvl w:val="0"/>
+          <w:numId w:val="2"/>
+        </w:numPr>
+        <w:jc w:val="both"/>
+        <w:rPr>
+          <w:rFonts w:ascii="Arial" w:hAnsi="Arial" w:cs="Arial"/>
+          <w:bCs/>
+          <w:sz w:val="24"/>
+          <w:szCs w:val="24"/>
+        </w:rPr>
+      </w:pPr>
+      <w:proofErr w:type="spellStart"/>
+      <w:proofErr w:type="gramStart"/>
+      <w:r>
+        <w:rPr>
+          <w:rFonts w:ascii="Arial" w:hAnsi="Arial" w:cs="Arial"/>
+          <w:bCs/>
+          <w:sz w:val="24"/>
+          <w:szCs w:val="24"/>
+        </w:rPr>
+        <w:t>listarFuncionarios</w:t>
+      </w:r>
+      <w:proofErr w:type="spellEnd"/>
+      <w:r>
+        <w:rPr>
+          <w:rFonts w:ascii="Arial" w:hAnsi="Arial" w:cs="Arial"/>
+          <w:bCs/>
+          <w:sz w:val="24"/>
+          <w:szCs w:val="24"/>
+        </w:rPr>
+        <w:t>(</w:t>
+      </w:r>
+      <w:proofErr w:type="gramEnd"/>
+      <w:r>
+        <w:rPr>
+          <w:rFonts w:ascii="Arial" w:hAnsi="Arial" w:cs="Arial"/>
+          <w:bCs/>
+          <w:sz w:val="24"/>
+          <w:szCs w:val="24"/>
+        </w:rPr>
+        <w:t>)</w:t>
+      </w:r>
+    </w:p>
+    <w:p>
+      <w:pPr>
+        <w:pStyle w:val="PargrafodaLista"/>
+        <w:numPr>
+          <w:ilvl w:val="0"/>
+          <w:numId w:val="2"/>
+        </w:numPr>
+        <w:jc w:val="both"/>
+        <w:rPr>
+          <w:rFonts w:ascii="Arial" w:hAnsi="Arial" w:cs="Arial"/>
+          <w:bCs/>
+          <w:sz w:val="24"/>
+          <w:szCs w:val="24"/>
+        </w:rPr>
+      </w:pPr>
+      <w:proofErr w:type="spellStart"/>
+      <w:proofErr w:type="gramStart"/>
+      <w:r>
+        <w:rPr>
+          <w:rFonts w:ascii="Arial" w:hAnsi="Arial" w:cs="Arial"/>
+          <w:bCs/>
+          <w:sz w:val="24"/>
+          <w:szCs w:val="24"/>
+        </w:rPr>
+        <w:t>calcularFerias</w:t>
+      </w:r>
+      <w:proofErr w:type="spellEnd"/>
+      <w:r>
+        <w:rPr>
+          <w:rFonts w:ascii="Arial" w:hAnsi="Arial" w:cs="Arial"/>
+          <w:bCs/>
+          <w:sz w:val="24"/>
+          <w:szCs w:val="24"/>
+        </w:rPr>
+        <w:t>(</w:t>
+      </w:r>
+      <w:proofErr w:type="gramEnd"/>
+      <w:r>
+        <w:rPr>
+          <w:rFonts w:ascii="Arial" w:hAnsi="Arial" w:cs="Arial"/>
+          <w:bCs/>
+          <w:sz w:val="24"/>
+          <w:szCs w:val="24"/>
+        </w:rPr>
+        <w:t>)</w:t>
+      </w:r>
+    </w:p>
+    <w:p>
+      <w:pPr>
+        <w:jc w:val="both"/>
+        <w:rPr>
+          <w:rFonts w:ascii="Arial" w:hAnsi="Arial" w:cs="Arial"/>
+          <w:bCs/>
+          <w:sz w:val="24"/>
+          <w:szCs w:val="24"/>
+        </w:rPr>
+      </w:pPr>
+    </w:p>
+    <w:p>
+      <w:pPr>
+        <w:jc w:val="both"/>
+        <w:rPr>
+          <w:rFonts w:ascii="Arial" w:hAnsi="Arial" w:cs="Arial"/>
+          <w:b/>
+          <w:bCs/>
+          <w:sz w:val="24"/>
+          <w:szCs w:val="24"/>
+        </w:rPr>
+      </w:pPr>
+      <w:r>
+        <w:rPr>
+          <w:rFonts w:ascii="Arial" w:hAnsi="Arial" w:cs="Arial"/>
           <w:bCs/>
           <w:sz w:val="24"/>
           <w:szCs w:val="24"/>
@@ -791,7 +1958,7 @@
           <w:sz w:val="24"/>
           <w:szCs w:val="24"/>
         </w:rPr>
-        <w:t>Produto</w:t>
+        <w:t>Item</w:t>
       </w:r>
     </w:p>
     <w:p>
@@ -840,6 +2007,46 @@
         <w:t>codProduto</w:t>
       </w:r>
       <w:proofErr w:type="spellEnd"/>
+      <w:r>
+        <w:rPr>
+          <w:rFonts w:ascii="Arial" w:hAnsi="Arial" w:cs="Arial"/>
+          <w:bCs/>
+          <w:sz w:val="24"/>
+          <w:szCs w:val="24"/>
+        </w:rPr>
+        <w:t xml:space="preserve">: </w:t>
+      </w:r>
+      <w:proofErr w:type="spellStart"/>
+      <w:r>
+        <w:rPr>
+          <w:rFonts w:ascii="Arial" w:hAnsi="Arial" w:cs="Arial"/>
+          <w:bCs/>
+          <w:sz w:val="24"/>
+          <w:szCs w:val="24"/>
+        </w:rPr>
+        <w:t>long</w:t>
+      </w:r>
+      <w:proofErr w:type="spellEnd"/>
+      <w:r>
+        <w:rPr>
+          <w:rFonts w:ascii="Arial" w:hAnsi="Arial" w:cs="Arial"/>
+          <w:bCs/>
+          <w:sz w:val="24"/>
+          <w:szCs w:val="24"/>
+        </w:rPr>
+        <w:t xml:space="preserve"> </w:t>
+      </w:r>
+      <w:proofErr w:type="spellStart"/>
+      <w:r>
+        <w:rPr>
+          <w:rFonts w:ascii="Arial" w:hAnsi="Arial" w:cs="Arial"/>
+          <w:bCs/>
+          <w:sz w:val="24"/>
+          <w:szCs w:val="24"/>
+        </w:rPr>
+        <w:t>int</w:t>
+      </w:r>
+      <w:proofErr w:type="spellEnd"/>
     </w:p>
     <w:p>
       <w:pPr>
@@ -867,6 +2074,26 @@
         <w:t>nomeProduto</w:t>
       </w:r>
       <w:proofErr w:type="spellEnd"/>
+      <w:r>
+        <w:rPr>
+          <w:rFonts w:ascii="Arial" w:hAnsi="Arial" w:cs="Arial"/>
+          <w:bCs/>
+          <w:sz w:val="24"/>
+          <w:szCs w:val="24"/>
+        </w:rPr>
+        <w:t xml:space="preserve">: </w:t>
+      </w:r>
+      <w:proofErr w:type="spellStart"/>
+      <w:r>
+        <w:rPr>
+          <w:rFonts w:ascii="Arial" w:hAnsi="Arial" w:cs="Arial"/>
+          <w:bCs/>
+          <w:sz w:val="24"/>
+          <w:szCs w:val="24"/>
+        </w:rPr>
+        <w:t>String</w:t>
+      </w:r>
+      <w:proofErr w:type="spellEnd"/>
     </w:p>
     <w:p>
       <w:pPr>
@@ -892,6 +2119,26 @@
         </w:rPr>
         <w:t>quantidade</w:t>
       </w:r>
+      <w:r>
+        <w:rPr>
+          <w:rFonts w:ascii="Arial" w:hAnsi="Arial" w:cs="Arial"/>
+          <w:bCs/>
+          <w:sz w:val="24"/>
+          <w:szCs w:val="24"/>
+        </w:rPr>
+        <w:t xml:space="preserve">: </w:t>
+      </w:r>
+      <w:proofErr w:type="spellStart"/>
+      <w:r>
+        <w:rPr>
+          <w:rFonts w:ascii="Arial" w:hAnsi="Arial" w:cs="Arial"/>
+          <w:bCs/>
+          <w:sz w:val="24"/>
+          <w:szCs w:val="24"/>
+        </w:rPr>
+        <w:t>int</w:t>
+      </w:r>
+      <w:proofErr w:type="spellEnd"/>
     </w:p>
     <w:p>
       <w:pPr>
@@ -916,9 +2163,123 @@
           <w:sz w:val="24"/>
           <w:szCs w:val="24"/>
         </w:rPr>
+        <w:t>descricaoProduto</w:t>
+      </w:r>
+      <w:proofErr w:type="spellEnd"/>
+    </w:p>
+    <w:p>
+      <w:pPr>
+        <w:pStyle w:val="PargrafodaLista"/>
+        <w:numPr>
+          <w:ilvl w:val="0"/>
+          <w:numId w:val="1"/>
+        </w:numPr>
+        <w:jc w:val="both"/>
+        <w:rPr>
+          <w:rFonts w:ascii="Arial" w:hAnsi="Arial" w:cs="Arial"/>
+          <w:bCs/>
+          <w:sz w:val="24"/>
+          <w:szCs w:val="24"/>
+        </w:rPr>
+      </w:pPr>
+      <w:proofErr w:type="spellStart"/>
+      <w:r>
+        <w:rPr>
+          <w:rFonts w:ascii="Arial" w:hAnsi="Arial" w:cs="Arial"/>
+          <w:bCs/>
+          <w:sz w:val="24"/>
+          <w:szCs w:val="24"/>
+        </w:rPr>
+        <w:t>codFornecedor</w:t>
+      </w:r>
+      <w:proofErr w:type="spellEnd"/>
+      <w:r>
+        <w:rPr>
+          <w:rFonts w:ascii="Arial" w:hAnsi="Arial" w:cs="Arial"/>
+          <w:bCs/>
+          <w:sz w:val="24"/>
+          <w:szCs w:val="24"/>
+        </w:rPr>
+        <w:t xml:space="preserve">: </w:t>
+      </w:r>
+      <w:proofErr w:type="spellStart"/>
+      <w:r>
+        <w:rPr>
+          <w:rFonts w:ascii="Arial" w:hAnsi="Arial" w:cs="Arial"/>
+          <w:bCs/>
+          <w:sz w:val="24"/>
+          <w:szCs w:val="24"/>
+        </w:rPr>
+        <w:t>long</w:t>
+      </w:r>
+      <w:proofErr w:type="spellEnd"/>
+      <w:r>
+        <w:rPr>
+          <w:rFonts w:ascii="Arial" w:hAnsi="Arial" w:cs="Arial"/>
+          <w:bCs/>
+          <w:sz w:val="24"/>
+          <w:szCs w:val="24"/>
+        </w:rPr>
+        <w:t xml:space="preserve"> </w:t>
+      </w:r>
+      <w:proofErr w:type="spellStart"/>
+      <w:r>
+        <w:rPr>
+          <w:rFonts w:ascii="Arial" w:hAnsi="Arial" w:cs="Arial"/>
+          <w:bCs/>
+          <w:sz w:val="24"/>
+          <w:szCs w:val="24"/>
+        </w:rPr>
+        <w:t>int</w:t>
+      </w:r>
+      <w:proofErr w:type="spellEnd"/>
+    </w:p>
+    <w:p>
+      <w:pPr>
+        <w:pStyle w:val="PargrafodaLista"/>
+        <w:numPr>
+          <w:ilvl w:val="0"/>
+          <w:numId w:val="1"/>
+        </w:numPr>
+        <w:jc w:val="both"/>
+        <w:rPr>
+          <w:rFonts w:ascii="Arial" w:hAnsi="Arial" w:cs="Arial"/>
+          <w:bCs/>
+          <w:sz w:val="24"/>
+          <w:szCs w:val="24"/>
+        </w:rPr>
+      </w:pPr>
+      <w:proofErr w:type="spellStart"/>
+      <w:r>
+        <w:rPr>
+          <w:rFonts w:ascii="Arial" w:hAnsi="Arial" w:cs="Arial"/>
+          <w:bCs/>
+          <w:sz w:val="24"/>
+          <w:szCs w:val="24"/>
+        </w:rPr>
         <w:t>valorEntrada</w:t>
       </w:r>
       <w:proofErr w:type="spellEnd"/>
+      <w:r>
+        <w:rPr>
+          <w:rFonts w:ascii="Arial" w:hAnsi="Arial" w:cs="Arial"/>
+          <w:bCs/>
+          <w:sz w:val="24"/>
+          <w:szCs w:val="24"/>
+        </w:rPr>
+        <w:t xml:space="preserve">: </w:t>
+      </w:r>
+      <w:proofErr w:type="spellStart"/>
+      <w:r>
+        <w:rPr>
+          <w:rFonts w:ascii="Arial" w:hAnsi="Arial" w:cs="Arial"/>
+          <w:bCs/>
+          <w:sz w:val="24"/>
+          <w:szCs w:val="24"/>
+        </w:rPr>
+        <w:t>String</w:t>
+      </w:r>
+      <w:proofErr w:type="spellEnd"/>
     </w:p>
     <w:p>
       <w:pPr>
@@ -946,6 +2307,26 @@
         <w:t>valorSaida</w:t>
       </w:r>
       <w:proofErr w:type="spellEnd"/>
+      <w:r>
+        <w:rPr>
+          <w:rFonts w:ascii="Arial" w:hAnsi="Arial" w:cs="Arial"/>
+          <w:bCs/>
+          <w:sz w:val="24"/>
+          <w:szCs w:val="24"/>
+        </w:rPr>
+        <w:t xml:space="preserve">: </w:t>
+      </w:r>
+      <w:proofErr w:type="spellStart"/>
+      <w:r>
+        <w:rPr>
+          <w:rFonts w:ascii="Arial" w:hAnsi="Arial" w:cs="Arial"/>
+          <w:bCs/>
+          <w:sz w:val="24"/>
+          <w:szCs w:val="24"/>
+        </w:rPr>
+        <w:t>String</w:t>
+      </w:r>
+      <w:proofErr w:type="spellEnd"/>
     </w:p>
     <w:p>
       <w:pPr>
@@ -1158,6 +2539,100 @@
     <w:p>
       <w:pPr>
         <w:pStyle w:val="PargrafodaLista"/>
+        <w:numPr>
+          <w:ilvl w:val="0"/>
+          <w:numId w:val="2"/>
+        </w:numPr>
+        <w:jc w:val="both"/>
+        <w:rPr>
+          <w:rFonts w:ascii="Arial" w:hAnsi="Arial" w:cs="Arial"/>
+          <w:bCs/>
+          <w:sz w:val="24"/>
+          <w:szCs w:val="24"/>
+        </w:rPr>
+      </w:pPr>
+      <w:proofErr w:type="spellStart"/>
+      <w:proofErr w:type="gramStart"/>
+      <w:r>
+        <w:rPr>
+          <w:rFonts w:ascii="Arial" w:hAnsi="Arial" w:cs="Arial"/>
+          <w:bCs/>
+          <w:sz w:val="24"/>
+          <w:szCs w:val="24"/>
+        </w:rPr>
+        <w:t>cadastrarProduto</w:t>
+      </w:r>
+      <w:proofErr w:type="spellEnd"/>
+      <w:r>
+        <w:rPr>
+          <w:rFonts w:ascii="Arial" w:hAnsi="Arial" w:cs="Arial"/>
+          <w:bCs/>
+          <w:sz w:val="24"/>
+          <w:szCs w:val="24"/>
+        </w:rPr>
+        <w:t>(</w:t>
+      </w:r>
+      <w:proofErr w:type="gramEnd"/>
+      <w:r>
+        <w:rPr>
+          <w:rFonts w:ascii="Arial" w:hAnsi="Arial" w:cs="Arial"/>
+          <w:bCs/>
+          <w:sz w:val="24"/>
+          <w:szCs w:val="24"/>
+        </w:rPr>
+        <w:t>)</w:t>
+      </w:r>
+    </w:p>
+    <w:p>
+      <w:pPr>
+        <w:pStyle w:val="PargrafodaLista"/>
+        <w:numPr>
+          <w:ilvl w:val="0"/>
+          <w:numId w:val="2"/>
+        </w:numPr>
+        <w:jc w:val="both"/>
+        <w:rPr>
+          <w:rFonts w:ascii="Arial" w:hAnsi="Arial" w:cs="Arial"/>
+          <w:bCs/>
+          <w:sz w:val="24"/>
+          <w:szCs w:val="24"/>
+        </w:rPr>
+      </w:pPr>
+      <w:proofErr w:type="spellStart"/>
+      <w:proofErr w:type="gramStart"/>
+      <w:r>
+        <w:rPr>
+          <w:rFonts w:ascii="Arial" w:hAnsi="Arial" w:cs="Arial"/>
+          <w:bCs/>
+          <w:sz w:val="24"/>
+          <w:szCs w:val="24"/>
+        </w:rPr>
+        <w:t>consultarProduto</w:t>
+      </w:r>
+      <w:proofErr w:type="spellEnd"/>
+      <w:r>
+        <w:rPr>
+          <w:rFonts w:ascii="Arial" w:hAnsi="Arial" w:cs="Arial"/>
+          <w:bCs/>
+          <w:sz w:val="24"/>
+          <w:szCs w:val="24"/>
+        </w:rPr>
+        <w:t>(</w:t>
+      </w:r>
+      <w:proofErr w:type="gramEnd"/>
+      <w:r>
+        <w:rPr>
+          <w:rFonts w:ascii="Arial" w:hAnsi="Arial" w:cs="Arial"/>
+          <w:bCs/>
+          <w:sz w:val="24"/>
+          <w:szCs w:val="24"/>
+        </w:rPr>
+        <w:t>)</w:t>
+      </w:r>
+    </w:p>
+    <w:p>
+      <w:pPr>
+        <w:pStyle w:val="PargrafodaLista"/>
         <w:ind w:left="1068"/>
         <w:jc w:val="both"/>
         <w:rPr>
@@ -1183,6 +2658,84 @@
     </w:p>
     <w:p>
       <w:pPr>
+        <w:pStyle w:val="PargrafodaLista"/>
+        <w:ind w:left="1068"/>
+        <w:jc w:val="both"/>
+        <w:rPr>
+          <w:rFonts w:ascii="Arial" w:hAnsi="Arial" w:cs="Arial"/>
+          <w:bCs/>
+          <w:sz w:val="24"/>
+          <w:szCs w:val="24"/>
+        </w:rPr>
+      </w:pPr>
+    </w:p>
+    <w:p>
+      <w:pPr>
+        <w:pStyle w:val="PargrafodaLista"/>
+        <w:ind w:left="1068"/>
+        <w:jc w:val="both"/>
+        <w:rPr>
+          <w:rFonts w:ascii="Arial" w:hAnsi="Arial" w:cs="Arial"/>
+          <w:bCs/>
+          <w:sz w:val="24"/>
+          <w:szCs w:val="24"/>
+        </w:rPr>
+      </w:pPr>
+    </w:p>
+    <w:p>
+      <w:pPr>
+        <w:pStyle w:val="PargrafodaLista"/>
+        <w:ind w:left="1068"/>
+        <w:jc w:val="both"/>
+        <w:rPr>
+          <w:rFonts w:ascii="Arial" w:hAnsi="Arial" w:cs="Arial"/>
+          <w:bCs/>
+          <w:sz w:val="24"/>
+          <w:szCs w:val="24"/>
+        </w:rPr>
+      </w:pPr>
+    </w:p>
+    <w:p>
+      <w:pPr>
+        <w:pStyle w:val="PargrafodaLista"/>
+        <w:ind w:left="1068"/>
+        <w:jc w:val="both"/>
+        <w:rPr>
+          <w:rFonts w:ascii="Arial" w:hAnsi="Arial" w:cs="Arial"/>
+          <w:bCs/>
+          <w:sz w:val="24"/>
+          <w:szCs w:val="24"/>
+        </w:rPr>
+      </w:pPr>
+    </w:p>
+    <w:p>
+      <w:pPr>
+        <w:pStyle w:val="PargrafodaLista"/>
+        <w:ind w:left="1068"/>
+        <w:jc w:val="both"/>
+        <w:rPr>
+          <w:rFonts w:ascii="Arial" w:hAnsi="Arial" w:cs="Arial"/>
+          <w:bCs/>
+          <w:sz w:val="24"/>
+          <w:szCs w:val="24"/>
+        </w:rPr>
+      </w:pPr>
+    </w:p>
+    <w:p>
+      <w:pPr>
+        <w:pStyle w:val="PargrafodaLista"/>
+        <w:ind w:left="1068"/>
+        <w:jc w:val="both"/>
+        <w:rPr>
+          <w:rFonts w:ascii="Arial" w:hAnsi="Arial" w:cs="Arial"/>
+          <w:bCs/>
+          <w:sz w:val="24"/>
+          <w:szCs w:val="24"/>
+        </w:rPr>
+      </w:pPr>
+    </w:p>
+    <w:p>
+      <w:pPr>
         <w:jc w:val="both"/>
         <w:rPr>
           <w:rFonts w:ascii="Arial" w:hAnsi="Arial" w:cs="Arial"/>
@@ -1254,9 +2807,332 @@
           <w:sz w:val="24"/>
           <w:szCs w:val="24"/>
         </w:rPr>
-        <w:t>produtoUnidade</w:t>
-      </w:r>
-      <w:proofErr w:type="spellEnd"/>
+        <w:lastRenderedPageBreak/>
+        <w:t>numeroDeItens</w:t>
+      </w:r>
+      <w:proofErr w:type="spellEnd"/>
+    </w:p>
+    <w:p>
+      <w:pPr>
+        <w:jc w:val="both"/>
+        <w:rPr>
+          <w:rFonts w:ascii="Arial" w:hAnsi="Arial" w:cs="Arial"/>
+          <w:bCs/>
+          <w:sz w:val="24"/>
+          <w:szCs w:val="24"/>
+        </w:rPr>
+      </w:pPr>
+      <w:r>
+        <w:rPr>
+          <w:rFonts w:ascii="Arial" w:hAnsi="Arial" w:cs="Arial"/>
+          <w:bCs/>
+          <w:sz w:val="24"/>
+          <w:szCs w:val="24"/>
+        </w:rPr>
+        <w:t xml:space="preserve">Métodos: </w:t>
+      </w:r>
+    </w:p>
+    <w:p>
+      <w:pPr>
+        <w:pStyle w:val="PargrafodaLista"/>
+        <w:numPr>
+          <w:ilvl w:val="0"/>
+          <w:numId w:val="2"/>
+        </w:numPr>
+        <w:jc w:val="both"/>
+        <w:rPr>
+          <w:rFonts w:ascii="Arial" w:hAnsi="Arial" w:cs="Arial"/>
+          <w:b/>
+          <w:bCs/>
+          <w:sz w:val="24"/>
+          <w:szCs w:val="24"/>
+        </w:rPr>
+      </w:pPr>
+      <w:proofErr w:type="spellStart"/>
+      <w:proofErr w:type="gramStart"/>
+      <w:r>
+        <w:rPr>
+          <w:rFonts w:ascii="Arial" w:hAnsi="Arial" w:cs="Arial"/>
+          <w:bCs/>
+          <w:sz w:val="24"/>
+          <w:szCs w:val="24"/>
+        </w:rPr>
+        <w:t>cadastrarNFE</w:t>
+      </w:r>
+      <w:proofErr w:type="spellEnd"/>
+      <w:r>
+        <w:rPr>
+          <w:rFonts w:ascii="Arial" w:hAnsi="Arial" w:cs="Arial"/>
+          <w:bCs/>
+          <w:sz w:val="24"/>
+          <w:szCs w:val="24"/>
+        </w:rPr>
+        <w:t>(</w:t>
+      </w:r>
+      <w:proofErr w:type="gramEnd"/>
+      <w:r>
+        <w:rPr>
+          <w:rFonts w:ascii="Arial" w:hAnsi="Arial" w:cs="Arial"/>
+          <w:bCs/>
+          <w:sz w:val="24"/>
+          <w:szCs w:val="24"/>
+        </w:rPr>
+        <w:t>)</w:t>
+      </w:r>
+    </w:p>
+    <w:p>
+      <w:pPr>
+        <w:pStyle w:val="PargrafodaLista"/>
+        <w:numPr>
+          <w:ilvl w:val="0"/>
+          <w:numId w:val="2"/>
+        </w:numPr>
+        <w:jc w:val="both"/>
+        <w:rPr>
+          <w:rFonts w:ascii="Arial" w:hAnsi="Arial" w:cs="Arial"/>
+          <w:b/>
+          <w:bCs/>
+          <w:sz w:val="24"/>
+          <w:szCs w:val="24"/>
+        </w:rPr>
+      </w:pPr>
+      <w:proofErr w:type="spellStart"/>
+      <w:proofErr w:type="gramStart"/>
+      <w:r>
+        <w:rPr>
+          <w:rFonts w:ascii="Arial" w:hAnsi="Arial" w:cs="Arial"/>
+          <w:bCs/>
+          <w:sz w:val="24"/>
+          <w:szCs w:val="24"/>
+        </w:rPr>
+        <w:t>valorEstoque</w:t>
+      </w:r>
+      <w:proofErr w:type="spellEnd"/>
+      <w:r>
+        <w:rPr>
+          <w:rFonts w:ascii="Arial" w:hAnsi="Arial" w:cs="Arial"/>
+          <w:bCs/>
+          <w:sz w:val="24"/>
+          <w:szCs w:val="24"/>
+        </w:rPr>
+        <w:t>(</w:t>
+      </w:r>
+      <w:proofErr w:type="gramEnd"/>
+      <w:r>
+        <w:rPr>
+          <w:rFonts w:ascii="Arial" w:hAnsi="Arial" w:cs="Arial"/>
+          <w:bCs/>
+          <w:sz w:val="24"/>
+          <w:szCs w:val="24"/>
+        </w:rPr>
+        <w:t>)</w:t>
+      </w:r>
+    </w:p>
+    <w:p>
+      <w:pPr>
+        <w:pStyle w:val="PargrafodaLista"/>
+        <w:numPr>
+          <w:ilvl w:val="0"/>
+          <w:numId w:val="2"/>
+        </w:numPr>
+        <w:jc w:val="both"/>
+        <w:rPr>
+          <w:rFonts w:ascii="Arial" w:hAnsi="Arial" w:cs="Arial"/>
+          <w:b/>
+          <w:bCs/>
+          <w:sz w:val="24"/>
+          <w:szCs w:val="24"/>
+        </w:rPr>
+      </w:pPr>
+      <w:proofErr w:type="spellStart"/>
+      <w:proofErr w:type="gramStart"/>
+      <w:r>
+        <w:rPr>
+          <w:rFonts w:ascii="Arial" w:hAnsi="Arial" w:cs="Arial"/>
+          <w:bCs/>
+          <w:sz w:val="24"/>
+          <w:szCs w:val="24"/>
+        </w:rPr>
+        <w:t>gerarRelatorio</w:t>
+      </w:r>
+      <w:proofErr w:type="spellEnd"/>
+      <w:r>
+        <w:rPr>
+          <w:rFonts w:ascii="Arial" w:hAnsi="Arial" w:cs="Arial"/>
+          <w:bCs/>
+          <w:sz w:val="24"/>
+          <w:szCs w:val="24"/>
+        </w:rPr>
+        <w:t>(</w:t>
+      </w:r>
+      <w:proofErr w:type="gramEnd"/>
+      <w:r>
+        <w:rPr>
+          <w:rFonts w:ascii="Arial" w:hAnsi="Arial" w:cs="Arial"/>
+          <w:bCs/>
+          <w:sz w:val="24"/>
+          <w:szCs w:val="24"/>
+        </w:rPr>
+        <w:t>)</w:t>
+      </w:r>
+    </w:p>
+    <w:p>
+      <w:pPr>
+        <w:pStyle w:val="PargrafodaLista"/>
+        <w:numPr>
+          <w:ilvl w:val="0"/>
+          <w:numId w:val="2"/>
+        </w:numPr>
+        <w:jc w:val="both"/>
+        <w:rPr>
+          <w:rFonts w:ascii="Arial" w:hAnsi="Arial" w:cs="Arial"/>
+          <w:b/>
+          <w:bCs/>
+          <w:sz w:val="24"/>
+          <w:szCs w:val="24"/>
+        </w:rPr>
+      </w:pPr>
+      <w:proofErr w:type="spellStart"/>
+      <w:proofErr w:type="gramStart"/>
+      <w:r>
+        <w:rPr>
+          <w:rFonts w:ascii="Arial" w:hAnsi="Arial" w:cs="Arial"/>
+          <w:bCs/>
+          <w:sz w:val="24"/>
+          <w:szCs w:val="24"/>
+        </w:rPr>
+        <w:t>entradaEstoque</w:t>
+      </w:r>
+      <w:proofErr w:type="spellEnd"/>
+      <w:r>
+        <w:rPr>
+          <w:rFonts w:ascii="Arial" w:hAnsi="Arial" w:cs="Arial"/>
+          <w:bCs/>
+          <w:sz w:val="24"/>
+          <w:szCs w:val="24"/>
+        </w:rPr>
+        <w:t>(</w:t>
+      </w:r>
+      <w:proofErr w:type="gramEnd"/>
+      <w:r>
+        <w:rPr>
+          <w:rFonts w:ascii="Arial" w:hAnsi="Arial" w:cs="Arial"/>
+          <w:bCs/>
+          <w:sz w:val="24"/>
+          <w:szCs w:val="24"/>
+        </w:rPr>
+        <w:t>)</w:t>
+      </w:r>
+    </w:p>
+    <w:p>
+      <w:pPr>
+        <w:pStyle w:val="PargrafodaLista"/>
+        <w:numPr>
+          <w:ilvl w:val="0"/>
+          <w:numId w:val="2"/>
+        </w:numPr>
+        <w:jc w:val="both"/>
+        <w:rPr>
+          <w:rFonts w:ascii="Arial" w:hAnsi="Arial" w:cs="Arial"/>
+          <w:b/>
+          <w:bCs/>
+          <w:sz w:val="24"/>
+          <w:szCs w:val="24"/>
+        </w:rPr>
+      </w:pPr>
+      <w:proofErr w:type="spellStart"/>
+      <w:proofErr w:type="gramStart"/>
+      <w:r>
+        <w:rPr>
+          <w:rFonts w:ascii="Arial" w:hAnsi="Arial" w:cs="Arial"/>
+          <w:bCs/>
+          <w:sz w:val="24"/>
+          <w:szCs w:val="24"/>
+        </w:rPr>
+        <w:t>saidaEstoque</w:t>
+      </w:r>
+      <w:proofErr w:type="spellEnd"/>
+      <w:r>
+        <w:rPr>
+          <w:rFonts w:ascii="Arial" w:hAnsi="Arial" w:cs="Arial"/>
+          <w:bCs/>
+          <w:sz w:val="24"/>
+          <w:szCs w:val="24"/>
+        </w:rPr>
+        <w:t>(</w:t>
+      </w:r>
+      <w:proofErr w:type="gramEnd"/>
+      <w:r>
+        <w:rPr>
+          <w:rFonts w:ascii="Arial" w:hAnsi="Arial" w:cs="Arial"/>
+          <w:bCs/>
+          <w:sz w:val="24"/>
+          <w:szCs w:val="24"/>
+        </w:rPr>
+        <w:t>)</w:t>
+      </w:r>
+    </w:p>
+    <w:p>
+      <w:pPr>
+        <w:jc w:val="both"/>
+        <w:rPr>
+          <w:rFonts w:ascii="Arial" w:hAnsi="Arial" w:cs="Arial"/>
+          <w:b/>
+          <w:bCs/>
+          <w:sz w:val="24"/>
+          <w:szCs w:val="24"/>
+        </w:rPr>
+      </w:pPr>
+    </w:p>
+    <w:p>
+      <w:pPr>
+        <w:jc w:val="both"/>
+        <w:rPr>
+          <w:rFonts w:ascii="Arial" w:hAnsi="Arial" w:cs="Arial"/>
+          <w:bCs/>
+          <w:sz w:val="24"/>
+          <w:szCs w:val="24"/>
+        </w:rPr>
+      </w:pPr>
+      <w:r>
+        <w:rPr>
+          <w:rFonts w:ascii="Arial" w:hAnsi="Arial" w:cs="Arial"/>
+          <w:bCs/>
+          <w:sz w:val="24"/>
+          <w:szCs w:val="24"/>
+        </w:rPr>
+        <w:t xml:space="preserve">Classe: </w:t>
+      </w:r>
+      <w:r>
+        <w:rPr>
+          <w:rFonts w:ascii="Arial" w:hAnsi="Arial" w:cs="Arial"/>
+          <w:b/>
+          <w:bCs/>
+          <w:sz w:val="24"/>
+          <w:szCs w:val="24"/>
+        </w:rPr>
+        <w:t>Fornecedor</w:t>
+      </w:r>
+    </w:p>
+    <w:p>
+      <w:pPr>
+        <w:jc w:val="both"/>
+        <w:rPr>
+          <w:rFonts w:ascii="Arial" w:hAnsi="Arial" w:cs="Arial"/>
+          <w:bCs/>
+          <w:sz w:val="24"/>
+          <w:szCs w:val="24"/>
+        </w:rPr>
+      </w:pPr>
+      <w:r>
+        <w:rPr>
+          <w:rFonts w:ascii="Arial" w:hAnsi="Arial" w:cs="Arial"/>
+          <w:bCs/>
+          <w:sz w:val="24"/>
+          <w:szCs w:val="24"/>
+        </w:rPr>
+        <w:t xml:space="preserve">Atributos: </w:t>
+      </w:r>
     </w:p>
     <w:p>
       <w:pPr>
@@ -1281,7 +3157,166 @@
           <w:sz w:val="24"/>
           <w:szCs w:val="24"/>
         </w:rPr>
-        <w:t>quantidadeProduto</w:t>
+        <w:t>codFornecedor</w:t>
+      </w:r>
+      <w:proofErr w:type="spellEnd"/>
+      <w:r>
+        <w:rPr>
+          <w:rFonts w:ascii="Arial" w:hAnsi="Arial" w:cs="Arial"/>
+          <w:bCs/>
+          <w:sz w:val="24"/>
+          <w:szCs w:val="24"/>
+        </w:rPr>
+        <w:t xml:space="preserve">: </w:t>
+      </w:r>
+      <w:proofErr w:type="spellStart"/>
+      <w:r>
+        <w:rPr>
+          <w:rFonts w:ascii="Arial" w:hAnsi="Arial" w:cs="Arial"/>
+          <w:bCs/>
+          <w:sz w:val="24"/>
+          <w:szCs w:val="24"/>
+        </w:rPr>
+        <w:t>long</w:t>
+      </w:r>
+      <w:proofErr w:type="spellEnd"/>
+      <w:r>
+        <w:rPr>
+          <w:rFonts w:ascii="Arial" w:hAnsi="Arial" w:cs="Arial"/>
+          <w:bCs/>
+          <w:sz w:val="24"/>
+          <w:szCs w:val="24"/>
+        </w:rPr>
+        <w:t xml:space="preserve"> </w:t>
+      </w:r>
+      <w:proofErr w:type="spellStart"/>
+      <w:r>
+        <w:rPr>
+          <w:rFonts w:ascii="Arial" w:hAnsi="Arial" w:cs="Arial"/>
+          <w:bCs/>
+          <w:sz w:val="24"/>
+          <w:szCs w:val="24"/>
+        </w:rPr>
+        <w:t>int</w:t>
+      </w:r>
+      <w:proofErr w:type="spellEnd"/>
+    </w:p>
+    <w:p>
+      <w:pPr>
+        <w:pStyle w:val="PargrafodaLista"/>
+        <w:numPr>
+          <w:ilvl w:val="0"/>
+          <w:numId w:val="1"/>
+        </w:numPr>
+        <w:jc w:val="both"/>
+        <w:rPr>
+          <w:rFonts w:ascii="Arial" w:hAnsi="Arial" w:cs="Arial"/>
+          <w:bCs/>
+          <w:sz w:val="24"/>
+          <w:szCs w:val="24"/>
+        </w:rPr>
+      </w:pPr>
+      <w:proofErr w:type="spellStart"/>
+      <w:r>
+        <w:rPr>
+          <w:rFonts w:ascii="Arial" w:hAnsi="Arial" w:cs="Arial"/>
+          <w:bCs/>
+          <w:sz w:val="24"/>
+          <w:szCs w:val="24"/>
+        </w:rPr>
+        <w:t>cnpj</w:t>
+      </w:r>
+      <w:proofErr w:type="spellEnd"/>
+      <w:r>
+        <w:rPr>
+          <w:rFonts w:ascii="Arial" w:hAnsi="Arial" w:cs="Arial"/>
+          <w:bCs/>
+          <w:sz w:val="24"/>
+          <w:szCs w:val="24"/>
+        </w:rPr>
+        <w:t xml:space="preserve">: </w:t>
+      </w:r>
+      <w:proofErr w:type="spellStart"/>
+      <w:r>
+        <w:rPr>
+          <w:rFonts w:ascii="Arial" w:hAnsi="Arial" w:cs="Arial"/>
+          <w:bCs/>
+          <w:sz w:val="24"/>
+          <w:szCs w:val="24"/>
+        </w:rPr>
+        <w:t>String</w:t>
+      </w:r>
+      <w:proofErr w:type="spellEnd"/>
+    </w:p>
+    <w:p>
+      <w:pPr>
+        <w:pStyle w:val="PargrafodaLista"/>
+        <w:numPr>
+          <w:ilvl w:val="0"/>
+          <w:numId w:val="1"/>
+        </w:numPr>
+        <w:jc w:val="both"/>
+        <w:rPr>
+          <w:rFonts w:ascii="Arial" w:hAnsi="Arial" w:cs="Arial"/>
+          <w:bCs/>
+          <w:sz w:val="24"/>
+          <w:szCs w:val="24"/>
+        </w:rPr>
+      </w:pPr>
+      <w:r>
+        <w:rPr>
+          <w:rFonts w:ascii="Arial" w:hAnsi="Arial" w:cs="Arial"/>
+          <w:bCs/>
+          <w:sz w:val="24"/>
+          <w:szCs w:val="24"/>
+        </w:rPr>
+        <w:t xml:space="preserve">telefone: </w:t>
+      </w:r>
+      <w:proofErr w:type="spellStart"/>
+      <w:r>
+        <w:rPr>
+          <w:rFonts w:ascii="Arial" w:hAnsi="Arial" w:cs="Arial"/>
+          <w:bCs/>
+          <w:sz w:val="24"/>
+          <w:szCs w:val="24"/>
+        </w:rPr>
+        <w:t>string</w:t>
+      </w:r>
+      <w:proofErr w:type="spellEnd"/>
+    </w:p>
+    <w:p>
+      <w:pPr>
+        <w:pStyle w:val="PargrafodaLista"/>
+        <w:numPr>
+          <w:ilvl w:val="0"/>
+          <w:numId w:val="1"/>
+        </w:numPr>
+        <w:jc w:val="both"/>
+        <w:rPr>
+          <w:rFonts w:ascii="Arial" w:hAnsi="Arial" w:cs="Arial"/>
+          <w:bCs/>
+          <w:sz w:val="24"/>
+          <w:szCs w:val="24"/>
+        </w:rPr>
+      </w:pPr>
+      <w:r>
+        <w:rPr>
+          <w:rFonts w:ascii="Arial" w:hAnsi="Arial" w:cs="Arial"/>
+          <w:bCs/>
+          <w:sz w:val="24"/>
+          <w:szCs w:val="24"/>
+        </w:rPr>
+        <w:t xml:space="preserve">endereço: </w:t>
+      </w:r>
+      <w:proofErr w:type="spellStart"/>
+      <w:r>
+        <w:rPr>
+          <w:rFonts w:ascii="Arial" w:hAnsi="Arial" w:cs="Arial"/>
+          <w:bCs/>
+          <w:sz w:val="24"/>
+          <w:szCs w:val="24"/>
+        </w:rPr>
+        <w:t>String</w:t>
       </w:r>
       <w:proofErr w:type="spellEnd"/>
     </w:p>
@@ -1330,7 +3365,7 @@
           <w:sz w:val="24"/>
           <w:szCs w:val="24"/>
         </w:rPr>
-        <w:t>cadastrarNFE</w:t>
+        <w:t>cadastrarFornecedor</w:t>
       </w:r>
       <w:proofErr w:type="spellEnd"/>
       <w:r>
@@ -1370,6 +3405,52 @@
         </w:rPr>
       </w:pPr>
       <w:proofErr w:type="spellStart"/>
+      <w:r>
+        <w:rPr>
+          <w:rFonts w:ascii="Arial" w:hAnsi="Arial" w:cs="Arial"/>
+          <w:bCs/>
+          <w:sz w:val="24"/>
+          <w:szCs w:val="24"/>
+        </w:rPr>
+        <w:t>listarFornecedores</w:t>
+      </w:r>
+      <w:proofErr w:type="spellEnd"/>
+      <w:r>
+        <w:rPr>
+          <w:rFonts w:ascii="Arial" w:hAnsi="Arial" w:cs="Arial"/>
+          <w:bCs/>
+          <w:sz w:val="24"/>
+          <w:szCs w:val="24"/>
+        </w:rPr>
+        <w:t xml:space="preserve"> </w:t>
+      </w:r>
+      <w:r>
+        <w:rPr>
+          <w:rFonts w:ascii="Arial" w:hAnsi="Arial" w:cs="Arial"/>
+          <w:bCs/>
+          <w:sz w:val="24"/>
+          <w:szCs w:val="24"/>
+        </w:rPr>
+        <w:t>()</w:t>
+      </w:r>
+    </w:p>
+    <w:p>
+      <w:pPr>
+        <w:pStyle w:val="PargrafodaLista"/>
+        <w:numPr>
+          <w:ilvl w:val="0"/>
+          <w:numId w:val="2"/>
+        </w:numPr>
+        <w:jc w:val="both"/>
+        <w:rPr>
+          <w:rFonts w:ascii="Arial" w:hAnsi="Arial" w:cs="Arial"/>
+          <w:b/>
+          <w:bCs/>
+          <w:sz w:val="24"/>
+          <w:szCs w:val="24"/>
+        </w:rPr>
+      </w:pPr>
+      <w:proofErr w:type="spellStart"/>
       <w:proofErr w:type="gramStart"/>
       <w:r>
         <w:rPr>
@@ -1378,7 +3459,7 @@
           <w:sz w:val="24"/>
           <w:szCs w:val="24"/>
         </w:rPr>
-        <w:t>valorEstoque</w:t>
+        <w:t>editarFornecedor</w:t>
       </w:r>
       <w:proofErr w:type="spellEnd"/>
       <w:r>
@@ -1403,6 +3484,11 @@
     </w:p>
     <w:p>
       <w:pPr>
+        <w:pStyle w:val="PargrafodaLista"/>
+        <w:numPr>
+          <w:ilvl w:val="0"/>
+          <w:numId w:val="2"/>
+        </w:numPr>
         <w:jc w:val="both"/>
         <w:rPr>
           <w:rFonts w:ascii="Arial" w:hAnsi="Arial" w:cs="Arial"/>
@@ -1412,6 +3498,35 @@
           <w:szCs w:val="24"/>
         </w:rPr>
       </w:pPr>
+      <w:proofErr w:type="spellStart"/>
+      <w:r>
+        <w:rPr>
+          <w:rFonts w:ascii="Arial" w:hAnsi="Arial" w:cs="Arial"/>
+          <w:bCs/>
+          <w:sz w:val="24"/>
+          <w:szCs w:val="24"/>
+        </w:rPr>
+        <w:t>deletarFornecedor</w:t>
+      </w:r>
+      <w:proofErr w:type="spellEnd"/>
+      <w:r>
+        <w:rPr>
+          <w:rFonts w:ascii="Arial" w:hAnsi="Arial" w:cs="Arial"/>
+          <w:bCs/>
+          <w:sz w:val="24"/>
+          <w:szCs w:val="24"/>
+        </w:rPr>
+        <w:t xml:space="preserve"> </w:t>
+      </w:r>
+      <w:r>
+        <w:rPr>
+          <w:rFonts w:ascii="Arial" w:hAnsi="Arial" w:cs="Arial"/>
+          <w:bCs/>
+          <w:sz w:val="24"/>
+          <w:szCs w:val="24"/>
+        </w:rPr>
+        <w:t>()</w:t>
+      </w:r>
     </w:p>
     <w:p>
       <w:pPr>
@@ -1422,6 +3537,1653 @@
           <w:bCs/>
           <w:sz w:val="24"/>
           <w:szCs w:val="24"/>
+        </w:rPr>
+      </w:pPr>
+    </w:p>
+    <w:p>
+      <w:pPr>
+        <w:jc w:val="both"/>
+        <w:rPr>
+          <w:rFonts w:ascii="Arial" w:hAnsi="Arial" w:cs="Arial"/>
+          <w:bCs/>
+          <w:sz w:val="24"/>
+          <w:szCs w:val="24"/>
+        </w:rPr>
+      </w:pPr>
+      <w:r>
+        <w:rPr>
+          <w:rFonts w:ascii="Arial" w:hAnsi="Arial" w:cs="Arial"/>
+          <w:bCs/>
+          <w:sz w:val="24"/>
+          <w:szCs w:val="24"/>
+        </w:rPr>
+        <w:t xml:space="preserve">Classe: </w:t>
+      </w:r>
+      <w:r>
+        <w:rPr>
+          <w:rFonts w:ascii="Arial" w:hAnsi="Arial" w:cs="Arial"/>
+          <w:b/>
+          <w:bCs/>
+          <w:sz w:val="24"/>
+          <w:szCs w:val="24"/>
+        </w:rPr>
+        <w:t>Pedido</w:t>
+      </w:r>
+    </w:p>
+    <w:p>
+      <w:pPr>
+        <w:jc w:val="both"/>
+        <w:rPr>
+          <w:rFonts w:ascii="Arial" w:hAnsi="Arial" w:cs="Arial"/>
+          <w:bCs/>
+          <w:sz w:val="24"/>
+          <w:szCs w:val="24"/>
+        </w:rPr>
+      </w:pPr>
+      <w:r>
+        <w:rPr>
+          <w:rFonts w:ascii="Arial" w:hAnsi="Arial" w:cs="Arial"/>
+          <w:bCs/>
+          <w:sz w:val="24"/>
+          <w:szCs w:val="24"/>
+        </w:rPr>
+        <w:t xml:space="preserve">Atributos: </w:t>
+      </w:r>
+    </w:p>
+    <w:p>
+      <w:pPr>
+        <w:pStyle w:val="PargrafodaLista"/>
+        <w:numPr>
+          <w:ilvl w:val="0"/>
+          <w:numId w:val="1"/>
+        </w:numPr>
+        <w:jc w:val="both"/>
+        <w:rPr>
+          <w:rFonts w:ascii="Arial" w:hAnsi="Arial" w:cs="Arial"/>
+          <w:bCs/>
+          <w:sz w:val="24"/>
+          <w:szCs w:val="24"/>
+        </w:rPr>
+      </w:pPr>
+      <w:proofErr w:type="spellStart"/>
+      <w:r>
+        <w:rPr>
+          <w:rFonts w:ascii="Arial" w:hAnsi="Arial" w:cs="Arial"/>
+          <w:bCs/>
+          <w:sz w:val="24"/>
+          <w:szCs w:val="24"/>
+        </w:rPr>
+        <w:t>codPedido</w:t>
+      </w:r>
+      <w:proofErr w:type="spellEnd"/>
+      <w:r>
+        <w:rPr>
+          <w:rFonts w:ascii="Arial" w:hAnsi="Arial" w:cs="Arial"/>
+          <w:bCs/>
+          <w:sz w:val="24"/>
+          <w:szCs w:val="24"/>
+        </w:rPr>
+        <w:t xml:space="preserve">: </w:t>
+      </w:r>
+      <w:proofErr w:type="spellStart"/>
+      <w:r>
+        <w:rPr>
+          <w:rFonts w:ascii="Arial" w:hAnsi="Arial" w:cs="Arial"/>
+          <w:bCs/>
+          <w:sz w:val="24"/>
+          <w:szCs w:val="24"/>
+        </w:rPr>
+        <w:t>long</w:t>
+      </w:r>
+      <w:proofErr w:type="spellEnd"/>
+      <w:r>
+        <w:rPr>
+          <w:rFonts w:ascii="Arial" w:hAnsi="Arial" w:cs="Arial"/>
+          <w:bCs/>
+          <w:sz w:val="24"/>
+          <w:szCs w:val="24"/>
+        </w:rPr>
+        <w:t xml:space="preserve"> </w:t>
+      </w:r>
+      <w:proofErr w:type="spellStart"/>
+      <w:r>
+        <w:rPr>
+          <w:rFonts w:ascii="Arial" w:hAnsi="Arial" w:cs="Arial"/>
+          <w:bCs/>
+          <w:sz w:val="24"/>
+          <w:szCs w:val="24"/>
+        </w:rPr>
+        <w:t>int</w:t>
+      </w:r>
+      <w:proofErr w:type="spellEnd"/>
+    </w:p>
+    <w:p>
+      <w:pPr>
+        <w:pStyle w:val="PargrafodaLista"/>
+        <w:numPr>
+          <w:ilvl w:val="0"/>
+          <w:numId w:val="1"/>
+        </w:numPr>
+        <w:jc w:val="both"/>
+        <w:rPr>
+          <w:rFonts w:ascii="Arial" w:hAnsi="Arial" w:cs="Arial"/>
+          <w:bCs/>
+          <w:sz w:val="24"/>
+          <w:szCs w:val="24"/>
+        </w:rPr>
+      </w:pPr>
+      <w:proofErr w:type="spellStart"/>
+      <w:r>
+        <w:rPr>
+          <w:rFonts w:ascii="Arial" w:hAnsi="Arial" w:cs="Arial"/>
+          <w:bCs/>
+          <w:sz w:val="24"/>
+          <w:szCs w:val="24"/>
+        </w:rPr>
+        <w:t>codCliente</w:t>
+      </w:r>
+      <w:proofErr w:type="spellEnd"/>
+      <w:r>
+        <w:rPr>
+          <w:rFonts w:ascii="Arial" w:hAnsi="Arial" w:cs="Arial"/>
+          <w:bCs/>
+          <w:sz w:val="24"/>
+          <w:szCs w:val="24"/>
+        </w:rPr>
+        <w:t xml:space="preserve">: </w:t>
+      </w:r>
+      <w:proofErr w:type="spellStart"/>
+      <w:r>
+        <w:rPr>
+          <w:rFonts w:ascii="Arial" w:hAnsi="Arial" w:cs="Arial"/>
+          <w:bCs/>
+          <w:sz w:val="24"/>
+          <w:szCs w:val="24"/>
+        </w:rPr>
+        <w:t>long</w:t>
+      </w:r>
+      <w:proofErr w:type="spellEnd"/>
+      <w:r>
+        <w:rPr>
+          <w:rFonts w:ascii="Arial" w:hAnsi="Arial" w:cs="Arial"/>
+          <w:bCs/>
+          <w:sz w:val="24"/>
+          <w:szCs w:val="24"/>
+        </w:rPr>
+        <w:t xml:space="preserve"> </w:t>
+      </w:r>
+      <w:proofErr w:type="spellStart"/>
+      <w:r>
+        <w:rPr>
+          <w:rFonts w:ascii="Arial" w:hAnsi="Arial" w:cs="Arial"/>
+          <w:bCs/>
+          <w:sz w:val="24"/>
+          <w:szCs w:val="24"/>
+        </w:rPr>
+        <w:t>int</w:t>
+      </w:r>
+      <w:proofErr w:type="spellEnd"/>
+    </w:p>
+    <w:p>
+      <w:pPr>
+        <w:pStyle w:val="PargrafodaLista"/>
+        <w:numPr>
+          <w:ilvl w:val="0"/>
+          <w:numId w:val="1"/>
+        </w:numPr>
+        <w:jc w:val="both"/>
+        <w:rPr>
+          <w:rFonts w:ascii="Arial" w:hAnsi="Arial" w:cs="Arial"/>
+          <w:bCs/>
+          <w:sz w:val="24"/>
+          <w:szCs w:val="24"/>
+        </w:rPr>
+      </w:pPr>
+      <w:proofErr w:type="spellStart"/>
+      <w:r>
+        <w:rPr>
+          <w:rFonts w:ascii="Arial" w:hAnsi="Arial" w:cs="Arial"/>
+          <w:bCs/>
+          <w:sz w:val="24"/>
+          <w:szCs w:val="24"/>
+        </w:rPr>
+        <w:t>dataDoPedido</w:t>
+      </w:r>
+      <w:proofErr w:type="spellEnd"/>
+      <w:r>
+        <w:rPr>
+          <w:rFonts w:ascii="Arial" w:hAnsi="Arial" w:cs="Arial"/>
+          <w:bCs/>
+          <w:sz w:val="24"/>
+          <w:szCs w:val="24"/>
+        </w:rPr>
+        <w:t>: date</w:t>
+      </w:r>
+    </w:p>
+    <w:p>
+      <w:pPr>
+        <w:pStyle w:val="PargrafodaLista"/>
+        <w:numPr>
+          <w:ilvl w:val="0"/>
+          <w:numId w:val="1"/>
+        </w:numPr>
+        <w:jc w:val="both"/>
+        <w:rPr>
+          <w:rFonts w:ascii="Arial" w:hAnsi="Arial" w:cs="Arial"/>
+          <w:bCs/>
+          <w:sz w:val="24"/>
+          <w:szCs w:val="24"/>
+        </w:rPr>
+      </w:pPr>
+      <w:proofErr w:type="spellStart"/>
+      <w:r>
+        <w:rPr>
+          <w:rFonts w:ascii="Arial" w:hAnsi="Arial" w:cs="Arial"/>
+          <w:bCs/>
+          <w:sz w:val="24"/>
+          <w:szCs w:val="24"/>
+        </w:rPr>
+        <w:t>statusDoPedido</w:t>
+      </w:r>
+      <w:proofErr w:type="spellEnd"/>
+    </w:p>
+    <w:p>
+      <w:pPr>
+        <w:pStyle w:val="PargrafodaLista"/>
+        <w:numPr>
+          <w:ilvl w:val="0"/>
+          <w:numId w:val="1"/>
+        </w:numPr>
+        <w:jc w:val="both"/>
+        <w:rPr>
+          <w:rFonts w:ascii="Arial" w:hAnsi="Arial" w:cs="Arial"/>
+          <w:bCs/>
+          <w:sz w:val="24"/>
+          <w:szCs w:val="24"/>
+        </w:rPr>
+      </w:pPr>
+      <w:proofErr w:type="spellStart"/>
+      <w:r>
+        <w:rPr>
+          <w:rFonts w:ascii="Arial" w:hAnsi="Arial" w:cs="Arial"/>
+          <w:bCs/>
+          <w:sz w:val="24"/>
+          <w:szCs w:val="24"/>
+        </w:rPr>
+        <w:t>valorTotal</w:t>
+      </w:r>
+      <w:proofErr w:type="spellEnd"/>
+    </w:p>
+    <w:p>
+      <w:pPr>
+        <w:jc w:val="both"/>
+        <w:rPr>
+          <w:rFonts w:ascii="Arial" w:hAnsi="Arial" w:cs="Arial"/>
+          <w:bCs/>
+          <w:sz w:val="24"/>
+          <w:szCs w:val="24"/>
+        </w:rPr>
+      </w:pPr>
+      <w:r>
+        <w:rPr>
+          <w:rFonts w:ascii="Arial" w:hAnsi="Arial" w:cs="Arial"/>
+          <w:bCs/>
+          <w:sz w:val="24"/>
+          <w:szCs w:val="24"/>
+        </w:rPr>
+        <w:t xml:space="preserve">Métodos: </w:t>
+      </w:r>
+    </w:p>
+    <w:p>
+      <w:pPr>
+        <w:pStyle w:val="PargrafodaLista"/>
+        <w:numPr>
+          <w:ilvl w:val="0"/>
+          <w:numId w:val="2"/>
+        </w:numPr>
+        <w:jc w:val="both"/>
+        <w:rPr>
+          <w:rFonts w:ascii="Arial" w:hAnsi="Arial" w:cs="Arial"/>
+          <w:b/>
+          <w:bCs/>
+          <w:sz w:val="24"/>
+          <w:szCs w:val="24"/>
+        </w:rPr>
+      </w:pPr>
+      <w:proofErr w:type="spellStart"/>
+      <w:proofErr w:type="gramStart"/>
+      <w:r>
+        <w:rPr>
+          <w:rFonts w:ascii="Arial" w:hAnsi="Arial" w:cs="Arial"/>
+          <w:bCs/>
+          <w:sz w:val="24"/>
+          <w:szCs w:val="24"/>
+        </w:rPr>
+        <w:t>cadastrarPedido</w:t>
+      </w:r>
+      <w:proofErr w:type="spellEnd"/>
+      <w:r>
+        <w:rPr>
+          <w:rFonts w:ascii="Arial" w:hAnsi="Arial" w:cs="Arial"/>
+          <w:bCs/>
+          <w:sz w:val="24"/>
+          <w:szCs w:val="24"/>
+        </w:rPr>
+        <w:t>(</w:t>
+      </w:r>
+      <w:proofErr w:type="gramEnd"/>
+      <w:r>
+        <w:rPr>
+          <w:rFonts w:ascii="Arial" w:hAnsi="Arial" w:cs="Arial"/>
+          <w:bCs/>
+          <w:sz w:val="24"/>
+          <w:szCs w:val="24"/>
+        </w:rPr>
+        <w:t>)</w:t>
+      </w:r>
+    </w:p>
+    <w:p>
+      <w:pPr>
+        <w:pStyle w:val="PargrafodaLista"/>
+        <w:numPr>
+          <w:ilvl w:val="0"/>
+          <w:numId w:val="2"/>
+        </w:numPr>
+        <w:jc w:val="both"/>
+        <w:rPr>
+          <w:rFonts w:ascii="Arial" w:hAnsi="Arial" w:cs="Arial"/>
+          <w:b/>
+          <w:bCs/>
+          <w:sz w:val="24"/>
+          <w:szCs w:val="24"/>
+        </w:rPr>
+      </w:pPr>
+      <w:proofErr w:type="spellStart"/>
+      <w:proofErr w:type="gramStart"/>
+      <w:r>
+        <w:rPr>
+          <w:rFonts w:ascii="Arial" w:hAnsi="Arial" w:cs="Arial"/>
+          <w:bCs/>
+          <w:sz w:val="24"/>
+          <w:szCs w:val="24"/>
+        </w:rPr>
+        <w:t>salvarPedido</w:t>
+      </w:r>
+      <w:proofErr w:type="spellEnd"/>
+      <w:r>
+        <w:rPr>
+          <w:rFonts w:ascii="Arial" w:hAnsi="Arial" w:cs="Arial"/>
+          <w:bCs/>
+          <w:sz w:val="24"/>
+          <w:szCs w:val="24"/>
+        </w:rPr>
+        <w:t>(</w:t>
+      </w:r>
+      <w:proofErr w:type="gramEnd"/>
+      <w:r>
+        <w:rPr>
+          <w:rFonts w:ascii="Arial" w:hAnsi="Arial" w:cs="Arial"/>
+          <w:bCs/>
+          <w:sz w:val="24"/>
+          <w:szCs w:val="24"/>
+        </w:rPr>
+        <w:t>)</w:t>
+      </w:r>
+    </w:p>
+    <w:p>
+      <w:pPr>
+        <w:pStyle w:val="PargrafodaLista"/>
+        <w:numPr>
+          <w:ilvl w:val="0"/>
+          <w:numId w:val="2"/>
+        </w:numPr>
+        <w:jc w:val="both"/>
+        <w:rPr>
+          <w:rFonts w:ascii="Arial" w:hAnsi="Arial" w:cs="Arial"/>
+          <w:b/>
+          <w:bCs/>
+          <w:sz w:val="24"/>
+          <w:szCs w:val="24"/>
+        </w:rPr>
+      </w:pPr>
+      <w:proofErr w:type="spellStart"/>
+      <w:proofErr w:type="gramStart"/>
+      <w:r>
+        <w:rPr>
+          <w:rFonts w:ascii="Arial" w:hAnsi="Arial" w:cs="Arial"/>
+          <w:bCs/>
+          <w:sz w:val="24"/>
+          <w:szCs w:val="24"/>
+        </w:rPr>
+        <w:t>editarPedido</w:t>
+      </w:r>
+      <w:proofErr w:type="spellEnd"/>
+      <w:r>
+        <w:rPr>
+          <w:rFonts w:ascii="Arial" w:hAnsi="Arial" w:cs="Arial"/>
+          <w:bCs/>
+          <w:sz w:val="24"/>
+          <w:szCs w:val="24"/>
+        </w:rPr>
+        <w:t>(</w:t>
+      </w:r>
+      <w:proofErr w:type="gramEnd"/>
+      <w:r>
+        <w:rPr>
+          <w:rFonts w:ascii="Arial" w:hAnsi="Arial" w:cs="Arial"/>
+          <w:bCs/>
+          <w:sz w:val="24"/>
+          <w:szCs w:val="24"/>
+        </w:rPr>
+        <w:t>)</w:t>
+      </w:r>
+    </w:p>
+    <w:p>
+      <w:pPr>
+        <w:pStyle w:val="PargrafodaLista"/>
+        <w:numPr>
+          <w:ilvl w:val="0"/>
+          <w:numId w:val="2"/>
+        </w:numPr>
+        <w:jc w:val="both"/>
+        <w:rPr>
+          <w:rFonts w:ascii="Arial" w:hAnsi="Arial" w:cs="Arial"/>
+          <w:b/>
+          <w:bCs/>
+          <w:sz w:val="24"/>
+          <w:szCs w:val="24"/>
+        </w:rPr>
+      </w:pPr>
+      <w:proofErr w:type="spellStart"/>
+      <w:proofErr w:type="gramStart"/>
+      <w:r>
+        <w:rPr>
+          <w:rFonts w:ascii="Arial" w:hAnsi="Arial" w:cs="Arial"/>
+          <w:bCs/>
+          <w:sz w:val="24"/>
+          <w:szCs w:val="24"/>
+        </w:rPr>
+        <w:t>cancelarPedido</w:t>
+      </w:r>
+      <w:proofErr w:type="spellEnd"/>
+      <w:r>
+        <w:rPr>
+          <w:rFonts w:ascii="Arial" w:hAnsi="Arial" w:cs="Arial"/>
+          <w:bCs/>
+          <w:sz w:val="24"/>
+          <w:szCs w:val="24"/>
+        </w:rPr>
+        <w:t>(</w:t>
+      </w:r>
+      <w:proofErr w:type="gramEnd"/>
+      <w:r>
+        <w:rPr>
+          <w:rFonts w:ascii="Arial" w:hAnsi="Arial" w:cs="Arial"/>
+          <w:bCs/>
+          <w:sz w:val="24"/>
+          <w:szCs w:val="24"/>
+        </w:rPr>
+        <w:t>)</w:t>
+      </w:r>
+    </w:p>
+    <w:p>
+      <w:pPr>
+        <w:pStyle w:val="PargrafodaLista"/>
+        <w:numPr>
+          <w:ilvl w:val="0"/>
+          <w:numId w:val="2"/>
+        </w:numPr>
+        <w:jc w:val="both"/>
+        <w:rPr>
+          <w:rFonts w:ascii="Arial" w:hAnsi="Arial" w:cs="Arial"/>
+          <w:b/>
+          <w:bCs/>
+          <w:sz w:val="24"/>
+          <w:szCs w:val="24"/>
+        </w:rPr>
+      </w:pPr>
+      <w:proofErr w:type="spellStart"/>
+      <w:proofErr w:type="gramStart"/>
+      <w:r>
+        <w:rPr>
+          <w:rFonts w:ascii="Arial" w:hAnsi="Arial" w:cs="Arial"/>
+          <w:bCs/>
+          <w:sz w:val="24"/>
+          <w:szCs w:val="24"/>
+        </w:rPr>
+        <w:t>lancarPedido</w:t>
+      </w:r>
+      <w:proofErr w:type="spellEnd"/>
+      <w:r>
+        <w:rPr>
+          <w:rFonts w:ascii="Arial" w:hAnsi="Arial" w:cs="Arial"/>
+          <w:bCs/>
+          <w:sz w:val="24"/>
+          <w:szCs w:val="24"/>
+        </w:rPr>
+        <w:t>(</w:t>
+      </w:r>
+      <w:proofErr w:type="gramEnd"/>
+      <w:r>
+        <w:rPr>
+          <w:rFonts w:ascii="Arial" w:hAnsi="Arial" w:cs="Arial"/>
+          <w:bCs/>
+          <w:sz w:val="24"/>
+          <w:szCs w:val="24"/>
+        </w:rPr>
+        <w:t>)</w:t>
+      </w:r>
+    </w:p>
+    <w:p>
+      <w:pPr>
+        <w:jc w:val="both"/>
+        <w:rPr>
+          <w:rFonts w:ascii="Arial" w:hAnsi="Arial" w:cs="Arial"/>
+          <w:b/>
+          <w:bCs/>
+          <w:sz w:val="24"/>
+          <w:szCs w:val="24"/>
+        </w:rPr>
+      </w:pPr>
+    </w:p>
+    <w:p>
+      <w:pPr>
+        <w:jc w:val="both"/>
+        <w:rPr>
+          <w:rFonts w:ascii="Arial" w:hAnsi="Arial" w:cs="Arial"/>
+          <w:bCs/>
+          <w:sz w:val="24"/>
+          <w:szCs w:val="24"/>
+        </w:rPr>
+      </w:pPr>
+      <w:r>
+        <w:rPr>
+          <w:rFonts w:ascii="Arial" w:hAnsi="Arial" w:cs="Arial"/>
+          <w:bCs/>
+          <w:sz w:val="24"/>
+          <w:szCs w:val="24"/>
+        </w:rPr>
+        <w:t xml:space="preserve">Classe: </w:t>
+      </w:r>
+      <w:proofErr w:type="spellStart"/>
+      <w:r>
+        <w:rPr>
+          <w:rFonts w:ascii="Arial" w:hAnsi="Arial" w:cs="Arial"/>
+          <w:b/>
+          <w:bCs/>
+          <w:sz w:val="24"/>
+          <w:szCs w:val="24"/>
+        </w:rPr>
+        <w:t>DetalhePedido</w:t>
+      </w:r>
+      <w:proofErr w:type="spellEnd"/>
+    </w:p>
+    <w:p>
+      <w:pPr>
+        <w:jc w:val="both"/>
+        <w:rPr>
+          <w:rFonts w:ascii="Arial" w:hAnsi="Arial" w:cs="Arial"/>
+          <w:bCs/>
+          <w:sz w:val="24"/>
+          <w:szCs w:val="24"/>
+        </w:rPr>
+      </w:pPr>
+      <w:r>
+        <w:rPr>
+          <w:rFonts w:ascii="Arial" w:hAnsi="Arial" w:cs="Arial"/>
+          <w:bCs/>
+          <w:sz w:val="24"/>
+          <w:szCs w:val="24"/>
+        </w:rPr>
+        <w:t xml:space="preserve">Atributos: </w:t>
+      </w:r>
+    </w:p>
+    <w:p>
+      <w:pPr>
+        <w:pStyle w:val="PargrafodaLista"/>
+        <w:numPr>
+          <w:ilvl w:val="0"/>
+          <w:numId w:val="1"/>
+        </w:numPr>
+        <w:jc w:val="both"/>
+        <w:rPr>
+          <w:rFonts w:ascii="Arial" w:hAnsi="Arial" w:cs="Arial"/>
+          <w:bCs/>
+          <w:sz w:val="24"/>
+          <w:szCs w:val="24"/>
+        </w:rPr>
+      </w:pPr>
+      <w:proofErr w:type="spellStart"/>
+      <w:r>
+        <w:rPr>
+          <w:rFonts w:ascii="Arial" w:hAnsi="Arial" w:cs="Arial"/>
+          <w:bCs/>
+          <w:sz w:val="24"/>
+          <w:szCs w:val="24"/>
+        </w:rPr>
+        <w:lastRenderedPageBreak/>
+        <w:t>statusDoPedido</w:t>
+      </w:r>
+      <w:proofErr w:type="spellEnd"/>
+      <w:r>
+        <w:rPr>
+          <w:rFonts w:ascii="Arial" w:hAnsi="Arial" w:cs="Arial"/>
+          <w:bCs/>
+          <w:sz w:val="24"/>
+          <w:szCs w:val="24"/>
+        </w:rPr>
+        <w:t xml:space="preserve">: </w:t>
+      </w:r>
+      <w:proofErr w:type="spellStart"/>
+      <w:r>
+        <w:rPr>
+          <w:rFonts w:ascii="Arial" w:hAnsi="Arial" w:cs="Arial"/>
+          <w:bCs/>
+          <w:sz w:val="24"/>
+          <w:szCs w:val="24"/>
+        </w:rPr>
+        <w:t>String</w:t>
+      </w:r>
+      <w:proofErr w:type="spellEnd"/>
+    </w:p>
+    <w:p>
+      <w:pPr>
+        <w:pStyle w:val="PargrafodaLista"/>
+        <w:numPr>
+          <w:ilvl w:val="0"/>
+          <w:numId w:val="1"/>
+        </w:numPr>
+        <w:jc w:val="both"/>
+        <w:rPr>
+          <w:rFonts w:ascii="Arial" w:hAnsi="Arial" w:cs="Arial"/>
+          <w:bCs/>
+          <w:sz w:val="24"/>
+          <w:szCs w:val="24"/>
+        </w:rPr>
+      </w:pPr>
+      <w:proofErr w:type="spellStart"/>
+      <w:r>
+        <w:rPr>
+          <w:rFonts w:ascii="Arial" w:hAnsi="Arial" w:cs="Arial"/>
+          <w:bCs/>
+          <w:sz w:val="24"/>
+          <w:szCs w:val="24"/>
+        </w:rPr>
+        <w:t>quantidadeDeItens</w:t>
+      </w:r>
+      <w:proofErr w:type="spellEnd"/>
+    </w:p>
+    <w:p>
+      <w:pPr>
+        <w:pStyle w:val="PargrafodaLista"/>
+        <w:numPr>
+          <w:ilvl w:val="0"/>
+          <w:numId w:val="1"/>
+        </w:numPr>
+        <w:jc w:val="both"/>
+        <w:rPr>
+          <w:rFonts w:ascii="Arial" w:hAnsi="Arial" w:cs="Arial"/>
+          <w:bCs/>
+          <w:sz w:val="24"/>
+          <w:szCs w:val="24"/>
+        </w:rPr>
+      </w:pPr>
+      <w:proofErr w:type="spellStart"/>
+      <w:r>
+        <w:rPr>
+          <w:rFonts w:ascii="Arial" w:hAnsi="Arial" w:cs="Arial"/>
+          <w:bCs/>
+          <w:sz w:val="24"/>
+          <w:szCs w:val="24"/>
+        </w:rPr>
+        <w:t>valorTotal</w:t>
+      </w:r>
+      <w:proofErr w:type="spellEnd"/>
+    </w:p>
+    <w:p>
+      <w:pPr>
+        <w:pStyle w:val="PargrafodaLista"/>
+        <w:numPr>
+          <w:ilvl w:val="0"/>
+          <w:numId w:val="1"/>
+        </w:numPr>
+        <w:jc w:val="both"/>
+        <w:rPr>
+          <w:rFonts w:ascii="Arial" w:hAnsi="Arial" w:cs="Arial"/>
+          <w:bCs/>
+          <w:sz w:val="24"/>
+          <w:szCs w:val="24"/>
+        </w:rPr>
+      </w:pPr>
+      <w:proofErr w:type="spellStart"/>
+      <w:r>
+        <w:rPr>
+          <w:rFonts w:ascii="Arial" w:hAnsi="Arial" w:cs="Arial"/>
+          <w:bCs/>
+          <w:sz w:val="24"/>
+          <w:szCs w:val="24"/>
+        </w:rPr>
+        <w:t>totalDescontos</w:t>
+      </w:r>
+      <w:proofErr w:type="spellEnd"/>
+    </w:p>
+    <w:p>
+      <w:pPr>
+        <w:pStyle w:val="PargrafodaLista"/>
+        <w:numPr>
+          <w:ilvl w:val="0"/>
+          <w:numId w:val="1"/>
+        </w:numPr>
+        <w:jc w:val="both"/>
+        <w:rPr>
+          <w:rFonts w:ascii="Arial" w:hAnsi="Arial" w:cs="Arial"/>
+          <w:bCs/>
+          <w:sz w:val="24"/>
+          <w:szCs w:val="24"/>
+        </w:rPr>
+      </w:pPr>
+      <w:proofErr w:type="spellStart"/>
+      <w:r>
+        <w:rPr>
+          <w:rFonts w:ascii="Arial" w:hAnsi="Arial" w:cs="Arial"/>
+          <w:bCs/>
+          <w:sz w:val="24"/>
+          <w:szCs w:val="24"/>
+        </w:rPr>
+        <w:t>valorAdicional</w:t>
+      </w:r>
+      <w:proofErr w:type="spellEnd"/>
+    </w:p>
+    <w:p>
+      <w:pPr>
+        <w:jc w:val="both"/>
+        <w:rPr>
+          <w:rFonts w:ascii="Arial" w:hAnsi="Arial" w:cs="Arial"/>
+          <w:bCs/>
+          <w:sz w:val="24"/>
+          <w:szCs w:val="24"/>
+        </w:rPr>
+      </w:pPr>
+      <w:r>
+        <w:rPr>
+          <w:rFonts w:ascii="Arial" w:hAnsi="Arial" w:cs="Arial"/>
+          <w:bCs/>
+          <w:sz w:val="24"/>
+          <w:szCs w:val="24"/>
+        </w:rPr>
+        <w:t xml:space="preserve">Métodos: </w:t>
+      </w:r>
+    </w:p>
+    <w:p>
+      <w:pPr>
+        <w:pStyle w:val="PargrafodaLista"/>
+        <w:numPr>
+          <w:ilvl w:val="0"/>
+          <w:numId w:val="2"/>
+        </w:numPr>
+        <w:jc w:val="both"/>
+        <w:rPr>
+          <w:rFonts w:ascii="Arial" w:hAnsi="Arial" w:cs="Arial"/>
+          <w:b/>
+          <w:bCs/>
+          <w:sz w:val="24"/>
+          <w:szCs w:val="24"/>
+        </w:rPr>
+      </w:pPr>
+      <w:r>
+        <w:rPr>
+          <w:rFonts w:ascii="Arial" w:hAnsi="Arial" w:cs="Arial"/>
+          <w:bCs/>
+          <w:sz w:val="24"/>
+          <w:szCs w:val="24"/>
+        </w:rPr>
+        <w:tab/>
+      </w:r>
+      <w:proofErr w:type="spellStart"/>
+      <w:proofErr w:type="gramStart"/>
+      <w:r>
+        <w:rPr>
+          <w:rFonts w:ascii="Arial" w:hAnsi="Arial" w:cs="Arial"/>
+          <w:bCs/>
+          <w:sz w:val="24"/>
+          <w:szCs w:val="24"/>
+        </w:rPr>
+        <w:t>calcDesc</w:t>
+      </w:r>
+      <w:proofErr w:type="spellEnd"/>
+      <w:r>
+        <w:rPr>
+          <w:rFonts w:ascii="Arial" w:hAnsi="Arial" w:cs="Arial"/>
+          <w:bCs/>
+          <w:sz w:val="24"/>
+          <w:szCs w:val="24"/>
+        </w:rPr>
+        <w:t>(</w:t>
+      </w:r>
+      <w:proofErr w:type="gramEnd"/>
+      <w:r>
+        <w:rPr>
+          <w:rFonts w:ascii="Arial" w:hAnsi="Arial" w:cs="Arial"/>
+          <w:bCs/>
+          <w:sz w:val="24"/>
+          <w:szCs w:val="24"/>
+        </w:rPr>
+        <w:t>)</w:t>
+      </w:r>
+    </w:p>
+    <w:p>
+      <w:pPr>
+        <w:pStyle w:val="PargrafodaLista"/>
+        <w:ind w:left="1068"/>
+        <w:jc w:val="both"/>
+        <w:rPr>
+          <w:rFonts w:ascii="Arial" w:hAnsi="Arial" w:cs="Arial"/>
+          <w:b/>
+          <w:bCs/>
+          <w:sz w:val="24"/>
+          <w:szCs w:val="24"/>
+        </w:rPr>
+      </w:pPr>
+    </w:p>
+    <w:p>
+      <w:pPr>
+        <w:jc w:val="both"/>
+        <w:rPr>
+          <w:rFonts w:ascii="Arial" w:hAnsi="Arial" w:cs="Arial"/>
+          <w:bCs/>
+          <w:sz w:val="24"/>
+          <w:szCs w:val="24"/>
+        </w:rPr>
+      </w:pPr>
+      <w:r>
+        <w:rPr>
+          <w:rFonts w:ascii="Arial" w:hAnsi="Arial" w:cs="Arial"/>
+          <w:bCs/>
+          <w:sz w:val="24"/>
+          <w:szCs w:val="24"/>
+        </w:rPr>
+        <w:t>Classe</w:t>
+      </w:r>
+      <w:r>
+        <w:rPr>
+          <w:rFonts w:ascii="Arial" w:hAnsi="Arial" w:cs="Arial"/>
+          <w:bCs/>
+          <w:sz w:val="24"/>
+          <w:szCs w:val="24"/>
+        </w:rPr>
+        <w:t xml:space="preserve"> (</w:t>
+      </w:r>
+      <w:proofErr w:type="spellStart"/>
+      <w:r>
+        <w:rPr>
+          <w:rFonts w:ascii="Arial" w:hAnsi="Arial" w:cs="Arial"/>
+          <w:bCs/>
+          <w:sz w:val="24"/>
+          <w:szCs w:val="24"/>
+        </w:rPr>
+        <w:t>Abstrara</w:t>
+      </w:r>
+      <w:proofErr w:type="spellEnd"/>
+      <w:r>
+        <w:rPr>
+          <w:rFonts w:ascii="Arial" w:hAnsi="Arial" w:cs="Arial"/>
+          <w:bCs/>
+          <w:sz w:val="24"/>
+          <w:szCs w:val="24"/>
+        </w:rPr>
+        <w:t>)</w:t>
+      </w:r>
+      <w:r>
+        <w:rPr>
+          <w:rFonts w:ascii="Arial" w:hAnsi="Arial" w:cs="Arial"/>
+          <w:bCs/>
+          <w:sz w:val="24"/>
+          <w:szCs w:val="24"/>
+        </w:rPr>
+        <w:t xml:space="preserve">: </w:t>
+      </w:r>
+      <w:r>
+        <w:rPr>
+          <w:rFonts w:ascii="Arial" w:hAnsi="Arial" w:cs="Arial"/>
+          <w:b/>
+          <w:bCs/>
+          <w:sz w:val="24"/>
+          <w:szCs w:val="24"/>
+        </w:rPr>
+        <w:t>Pagamento</w:t>
+      </w:r>
+    </w:p>
+    <w:p>
+      <w:pPr>
+        <w:jc w:val="both"/>
+        <w:rPr>
+          <w:rFonts w:ascii="Arial" w:hAnsi="Arial" w:cs="Arial"/>
+          <w:bCs/>
+          <w:sz w:val="24"/>
+          <w:szCs w:val="24"/>
+        </w:rPr>
+      </w:pPr>
+      <w:r>
+        <w:rPr>
+          <w:rFonts w:ascii="Arial" w:hAnsi="Arial" w:cs="Arial"/>
+          <w:bCs/>
+          <w:sz w:val="24"/>
+          <w:szCs w:val="24"/>
+        </w:rPr>
+        <w:t xml:space="preserve">Atributos: </w:t>
+      </w:r>
+    </w:p>
+    <w:p>
+      <w:pPr>
+        <w:pStyle w:val="PargrafodaLista"/>
+        <w:numPr>
+          <w:ilvl w:val="0"/>
+          <w:numId w:val="1"/>
+        </w:numPr>
+        <w:jc w:val="both"/>
+        <w:rPr>
+          <w:rFonts w:ascii="Arial" w:hAnsi="Arial" w:cs="Arial"/>
+          <w:bCs/>
+          <w:sz w:val="24"/>
+          <w:szCs w:val="24"/>
+        </w:rPr>
+      </w:pPr>
+      <w:proofErr w:type="spellStart"/>
+      <w:r>
+        <w:rPr>
+          <w:rFonts w:ascii="Arial" w:hAnsi="Arial" w:cs="Arial"/>
+          <w:bCs/>
+          <w:sz w:val="24"/>
+          <w:szCs w:val="24"/>
+        </w:rPr>
+        <w:t>codPedido</w:t>
+      </w:r>
+      <w:proofErr w:type="spellEnd"/>
+      <w:r>
+        <w:rPr>
+          <w:rFonts w:ascii="Arial" w:hAnsi="Arial" w:cs="Arial"/>
+          <w:bCs/>
+          <w:sz w:val="24"/>
+          <w:szCs w:val="24"/>
+        </w:rPr>
+        <w:t xml:space="preserve">: </w:t>
+      </w:r>
+      <w:proofErr w:type="spellStart"/>
+      <w:r>
+        <w:rPr>
+          <w:rFonts w:ascii="Arial" w:hAnsi="Arial" w:cs="Arial"/>
+          <w:bCs/>
+          <w:sz w:val="24"/>
+          <w:szCs w:val="24"/>
+        </w:rPr>
+        <w:t>long</w:t>
+      </w:r>
+      <w:proofErr w:type="spellEnd"/>
+      <w:r>
+        <w:rPr>
+          <w:rFonts w:ascii="Arial" w:hAnsi="Arial" w:cs="Arial"/>
+          <w:bCs/>
+          <w:sz w:val="24"/>
+          <w:szCs w:val="24"/>
+        </w:rPr>
+        <w:t xml:space="preserve"> </w:t>
+      </w:r>
+      <w:proofErr w:type="spellStart"/>
+      <w:r>
+        <w:rPr>
+          <w:rFonts w:ascii="Arial" w:hAnsi="Arial" w:cs="Arial"/>
+          <w:bCs/>
+          <w:sz w:val="24"/>
+          <w:szCs w:val="24"/>
+        </w:rPr>
+        <w:t>int</w:t>
+      </w:r>
+      <w:proofErr w:type="spellEnd"/>
+    </w:p>
+    <w:p>
+      <w:pPr>
+        <w:pStyle w:val="PargrafodaLista"/>
+        <w:numPr>
+          <w:ilvl w:val="0"/>
+          <w:numId w:val="1"/>
+        </w:numPr>
+        <w:jc w:val="both"/>
+        <w:rPr>
+          <w:rFonts w:ascii="Arial" w:hAnsi="Arial" w:cs="Arial"/>
+          <w:bCs/>
+          <w:sz w:val="24"/>
+          <w:szCs w:val="24"/>
+        </w:rPr>
+      </w:pPr>
+      <w:proofErr w:type="spellStart"/>
+      <w:r>
+        <w:rPr>
+          <w:rFonts w:ascii="Arial" w:hAnsi="Arial" w:cs="Arial"/>
+          <w:bCs/>
+          <w:sz w:val="24"/>
+          <w:szCs w:val="24"/>
+        </w:rPr>
+        <w:t>valorTotal</w:t>
+      </w:r>
+      <w:proofErr w:type="spellEnd"/>
+    </w:p>
+    <w:p>
+      <w:pPr>
+        <w:pStyle w:val="PargrafodaLista"/>
+        <w:numPr>
+          <w:ilvl w:val="0"/>
+          <w:numId w:val="1"/>
+        </w:numPr>
+        <w:jc w:val="both"/>
+        <w:rPr>
+          <w:rFonts w:ascii="Arial" w:hAnsi="Arial" w:cs="Arial"/>
+          <w:bCs/>
+          <w:sz w:val="24"/>
+          <w:szCs w:val="24"/>
+        </w:rPr>
+      </w:pPr>
+      <w:proofErr w:type="spellStart"/>
+      <w:r>
+        <w:rPr>
+          <w:rFonts w:ascii="Arial" w:hAnsi="Arial" w:cs="Arial"/>
+          <w:bCs/>
+          <w:sz w:val="24"/>
+          <w:szCs w:val="24"/>
+        </w:rPr>
+        <w:t>quantidadeProdutos</w:t>
+      </w:r>
+      <w:proofErr w:type="spellEnd"/>
+    </w:p>
+    <w:p>
+      <w:pPr>
+        <w:jc w:val="both"/>
+        <w:rPr>
+          <w:rFonts w:ascii="Arial" w:hAnsi="Arial" w:cs="Arial"/>
+          <w:bCs/>
+          <w:sz w:val="24"/>
+          <w:szCs w:val="24"/>
+        </w:rPr>
+      </w:pPr>
+      <w:r>
+        <w:rPr>
+          <w:rFonts w:ascii="Arial" w:hAnsi="Arial" w:cs="Arial"/>
+          <w:bCs/>
+          <w:sz w:val="24"/>
+          <w:szCs w:val="24"/>
+        </w:rPr>
+        <w:t xml:space="preserve">Métodos: </w:t>
+      </w:r>
+    </w:p>
+    <w:p>
+      <w:pPr>
+        <w:pStyle w:val="PargrafodaLista"/>
+        <w:numPr>
+          <w:ilvl w:val="0"/>
+          <w:numId w:val="2"/>
+        </w:numPr>
+        <w:jc w:val="both"/>
+        <w:rPr>
+          <w:rFonts w:ascii="Arial" w:hAnsi="Arial" w:cs="Arial"/>
+          <w:b/>
+          <w:bCs/>
+          <w:sz w:val="24"/>
+          <w:szCs w:val="24"/>
+        </w:rPr>
+      </w:pPr>
+      <w:proofErr w:type="spellStart"/>
+      <w:proofErr w:type="gramStart"/>
+      <w:r>
+        <w:rPr>
+          <w:rFonts w:ascii="Arial" w:hAnsi="Arial" w:cs="Arial"/>
+          <w:bCs/>
+          <w:sz w:val="24"/>
+          <w:szCs w:val="24"/>
+        </w:rPr>
+        <w:t>receberPedido</w:t>
+      </w:r>
+      <w:proofErr w:type="spellEnd"/>
+      <w:r>
+        <w:rPr>
+          <w:rFonts w:ascii="Arial" w:hAnsi="Arial" w:cs="Arial"/>
+          <w:bCs/>
+          <w:sz w:val="24"/>
+          <w:szCs w:val="24"/>
+        </w:rPr>
+        <w:t>(</w:t>
+      </w:r>
+      <w:proofErr w:type="gramEnd"/>
+      <w:r>
+        <w:rPr>
+          <w:rFonts w:ascii="Arial" w:hAnsi="Arial" w:cs="Arial"/>
+          <w:bCs/>
+          <w:sz w:val="24"/>
+          <w:szCs w:val="24"/>
+        </w:rPr>
+        <w:t>)</w:t>
+      </w:r>
+    </w:p>
+    <w:p>
+      <w:pPr>
+        <w:pStyle w:val="PargrafodaLista"/>
+        <w:numPr>
+          <w:ilvl w:val="0"/>
+          <w:numId w:val="2"/>
+        </w:numPr>
+        <w:jc w:val="both"/>
+        <w:rPr>
+          <w:rFonts w:ascii="Arial" w:hAnsi="Arial" w:cs="Arial"/>
+          <w:b/>
+          <w:bCs/>
+          <w:sz w:val="24"/>
+          <w:szCs w:val="24"/>
+        </w:rPr>
+      </w:pPr>
+      <w:proofErr w:type="spellStart"/>
+      <w:proofErr w:type="gramStart"/>
+      <w:r>
+        <w:rPr>
+          <w:rFonts w:ascii="Arial" w:hAnsi="Arial" w:cs="Arial"/>
+          <w:bCs/>
+          <w:sz w:val="24"/>
+          <w:szCs w:val="24"/>
+        </w:rPr>
+        <w:t>efetuarPagamento</w:t>
+      </w:r>
+      <w:proofErr w:type="spellEnd"/>
+      <w:r>
+        <w:rPr>
+          <w:rFonts w:ascii="Arial" w:hAnsi="Arial" w:cs="Arial"/>
+          <w:bCs/>
+          <w:sz w:val="24"/>
+          <w:szCs w:val="24"/>
+        </w:rPr>
+        <w:t>(</w:t>
+      </w:r>
+      <w:proofErr w:type="gramEnd"/>
+      <w:r>
+        <w:rPr>
+          <w:rFonts w:ascii="Arial" w:hAnsi="Arial" w:cs="Arial"/>
+          <w:bCs/>
+          <w:sz w:val="24"/>
+          <w:szCs w:val="24"/>
+        </w:rPr>
+        <w:t>)</w:t>
+      </w:r>
+    </w:p>
+    <w:p>
+      <w:pPr>
+        <w:jc w:val="both"/>
+        <w:rPr>
+          <w:rFonts w:ascii="Arial" w:hAnsi="Arial" w:cs="Arial"/>
+          <w:b/>
+          <w:bCs/>
+          <w:sz w:val="24"/>
+          <w:szCs w:val="24"/>
+        </w:rPr>
+      </w:pPr>
+    </w:p>
+    <w:p>
+      <w:pPr>
+        <w:jc w:val="both"/>
+        <w:rPr>
+          <w:rFonts w:ascii="Arial" w:hAnsi="Arial" w:cs="Arial"/>
+          <w:b/>
+          <w:bCs/>
+          <w:sz w:val="24"/>
+          <w:szCs w:val="24"/>
+        </w:rPr>
+      </w:pPr>
+    </w:p>
+    <w:p>
+      <w:pPr>
+        <w:jc w:val="both"/>
+        <w:rPr>
+          <w:rFonts w:ascii="Arial" w:hAnsi="Arial" w:cs="Arial"/>
+          <w:bCs/>
+          <w:sz w:val="24"/>
+          <w:szCs w:val="24"/>
+        </w:rPr>
+      </w:pPr>
+      <w:r>
+        <w:rPr>
+          <w:rFonts w:ascii="Arial" w:hAnsi="Arial" w:cs="Arial"/>
+          <w:bCs/>
+          <w:sz w:val="24"/>
+          <w:szCs w:val="24"/>
+        </w:rPr>
+        <w:t>Classe</w:t>
+      </w:r>
+      <w:r>
+        <w:rPr>
+          <w:rFonts w:ascii="Arial" w:hAnsi="Arial" w:cs="Arial"/>
+          <w:bCs/>
+          <w:sz w:val="24"/>
+          <w:szCs w:val="24"/>
+        </w:rPr>
+        <w:t xml:space="preserve"> (</w:t>
+      </w:r>
+      <w:proofErr w:type="spellStart"/>
+      <w:r>
+        <w:rPr>
+          <w:rFonts w:ascii="Arial" w:hAnsi="Arial" w:cs="Arial"/>
+          <w:bCs/>
+          <w:sz w:val="24"/>
+          <w:szCs w:val="24"/>
+        </w:rPr>
+        <w:t>extends</w:t>
+      </w:r>
+      <w:proofErr w:type="spellEnd"/>
+      <w:r>
+        <w:rPr>
+          <w:rFonts w:ascii="Arial" w:hAnsi="Arial" w:cs="Arial"/>
+          <w:bCs/>
+          <w:sz w:val="24"/>
+          <w:szCs w:val="24"/>
+        </w:rPr>
+        <w:t xml:space="preserve"> Pagamento</w:t>
+      </w:r>
+      <w:r>
+        <w:rPr>
+          <w:rFonts w:ascii="Arial" w:hAnsi="Arial" w:cs="Arial"/>
+          <w:bCs/>
+          <w:sz w:val="24"/>
+          <w:szCs w:val="24"/>
+        </w:rPr>
+        <w:t>)</w:t>
+      </w:r>
+      <w:r>
+        <w:rPr>
+          <w:rFonts w:ascii="Arial" w:hAnsi="Arial" w:cs="Arial"/>
+          <w:bCs/>
+          <w:sz w:val="24"/>
+          <w:szCs w:val="24"/>
+        </w:rPr>
+        <w:t xml:space="preserve">: </w:t>
+      </w:r>
+      <w:r>
+        <w:rPr>
+          <w:rFonts w:ascii="Arial" w:hAnsi="Arial" w:cs="Arial"/>
+          <w:b/>
+          <w:bCs/>
+          <w:sz w:val="24"/>
+          <w:szCs w:val="24"/>
+        </w:rPr>
+        <w:t>Pagamento</w:t>
+      </w:r>
+    </w:p>
+    <w:p>
+      <w:pPr>
+        <w:jc w:val="both"/>
+        <w:rPr>
+          <w:rFonts w:ascii="Arial" w:hAnsi="Arial" w:cs="Arial"/>
+          <w:bCs/>
+          <w:sz w:val="24"/>
+          <w:szCs w:val="24"/>
+        </w:rPr>
+      </w:pPr>
+      <w:r>
+        <w:rPr>
+          <w:rFonts w:ascii="Arial" w:hAnsi="Arial" w:cs="Arial"/>
+          <w:bCs/>
+          <w:sz w:val="24"/>
+          <w:szCs w:val="24"/>
+        </w:rPr>
+        <w:t xml:space="preserve">Atributos: </w:t>
+      </w:r>
+    </w:p>
+    <w:p>
+      <w:pPr>
+        <w:pStyle w:val="PargrafodaLista"/>
+        <w:numPr>
+          <w:ilvl w:val="0"/>
+          <w:numId w:val="1"/>
+        </w:numPr>
+        <w:jc w:val="both"/>
+        <w:rPr>
+          <w:rFonts w:ascii="Arial" w:hAnsi="Arial" w:cs="Arial"/>
+          <w:bCs/>
+          <w:sz w:val="24"/>
+          <w:szCs w:val="24"/>
+        </w:rPr>
+      </w:pPr>
+      <w:proofErr w:type="spellStart"/>
+      <w:r>
+        <w:rPr>
+          <w:rFonts w:ascii="Arial" w:hAnsi="Arial" w:cs="Arial"/>
+          <w:bCs/>
+          <w:sz w:val="24"/>
+          <w:szCs w:val="24"/>
+        </w:rPr>
+        <w:t>numeroCartão</w:t>
+      </w:r>
+      <w:proofErr w:type="spellEnd"/>
+      <w:r>
+        <w:rPr>
+          <w:rFonts w:ascii="Arial" w:hAnsi="Arial" w:cs="Arial"/>
+          <w:bCs/>
+          <w:sz w:val="24"/>
+          <w:szCs w:val="24"/>
+        </w:rPr>
+        <w:t xml:space="preserve">: </w:t>
+      </w:r>
+      <w:proofErr w:type="spellStart"/>
+      <w:r>
+        <w:rPr>
+          <w:rFonts w:ascii="Arial" w:hAnsi="Arial" w:cs="Arial"/>
+          <w:bCs/>
+          <w:sz w:val="24"/>
+          <w:szCs w:val="24"/>
+        </w:rPr>
+        <w:t>String</w:t>
+      </w:r>
+      <w:proofErr w:type="spellEnd"/>
+    </w:p>
+    <w:p>
+      <w:pPr>
+        <w:pStyle w:val="PargrafodaLista"/>
+        <w:numPr>
+          <w:ilvl w:val="0"/>
+          <w:numId w:val="1"/>
+        </w:numPr>
+        <w:jc w:val="both"/>
+        <w:rPr>
+          <w:rFonts w:ascii="Arial" w:hAnsi="Arial" w:cs="Arial"/>
+          <w:bCs/>
+          <w:sz w:val="24"/>
+          <w:szCs w:val="24"/>
+        </w:rPr>
+      </w:pPr>
+      <w:proofErr w:type="spellStart"/>
+      <w:r>
+        <w:rPr>
+          <w:rFonts w:ascii="Arial" w:hAnsi="Arial" w:cs="Arial"/>
+          <w:bCs/>
+          <w:sz w:val="24"/>
+          <w:szCs w:val="24"/>
+        </w:rPr>
+        <w:t>qtdParcelas</w:t>
+      </w:r>
+      <w:proofErr w:type="spellEnd"/>
+      <w:r>
+        <w:rPr>
+          <w:rFonts w:ascii="Arial" w:hAnsi="Arial" w:cs="Arial"/>
+          <w:bCs/>
+          <w:sz w:val="24"/>
+          <w:szCs w:val="24"/>
+        </w:rPr>
+        <w:t xml:space="preserve">: </w:t>
+      </w:r>
+      <w:proofErr w:type="spellStart"/>
+      <w:r>
+        <w:rPr>
+          <w:rFonts w:ascii="Arial" w:hAnsi="Arial" w:cs="Arial"/>
+          <w:bCs/>
+          <w:sz w:val="24"/>
+          <w:szCs w:val="24"/>
+        </w:rPr>
+        <w:t>int</w:t>
+      </w:r>
+      <w:proofErr w:type="spellEnd"/>
+    </w:p>
+    <w:p>
+      <w:pPr>
+        <w:pStyle w:val="PargrafodaLista"/>
+        <w:numPr>
+          <w:ilvl w:val="0"/>
+          <w:numId w:val="1"/>
+        </w:numPr>
+        <w:jc w:val="both"/>
+        <w:rPr>
+          <w:rFonts w:ascii="Arial" w:hAnsi="Arial" w:cs="Arial"/>
+          <w:bCs/>
+          <w:sz w:val="24"/>
+          <w:szCs w:val="24"/>
+        </w:rPr>
+      </w:pPr>
+      <w:r>
+        <w:rPr>
+          <w:rFonts w:ascii="Arial" w:hAnsi="Arial" w:cs="Arial"/>
+          <w:bCs/>
+          <w:sz w:val="24"/>
+          <w:szCs w:val="24"/>
+        </w:rPr>
+        <w:t xml:space="preserve">senha: </w:t>
+      </w:r>
+      <w:proofErr w:type="spellStart"/>
+      <w:r>
+        <w:rPr>
+          <w:rFonts w:ascii="Arial" w:hAnsi="Arial" w:cs="Arial"/>
+          <w:bCs/>
+          <w:sz w:val="24"/>
+          <w:szCs w:val="24"/>
+        </w:rPr>
+        <w:t>String</w:t>
+      </w:r>
+      <w:proofErr w:type="spellEnd"/>
+    </w:p>
+    <w:p>
+      <w:pPr>
+        <w:jc w:val="both"/>
+        <w:rPr>
+          <w:rFonts w:ascii="Arial" w:hAnsi="Arial" w:cs="Arial"/>
+          <w:bCs/>
+          <w:sz w:val="24"/>
+          <w:szCs w:val="24"/>
+        </w:rPr>
+      </w:pPr>
+      <w:r>
+        <w:rPr>
+          <w:rFonts w:ascii="Arial" w:hAnsi="Arial" w:cs="Arial"/>
+          <w:bCs/>
+          <w:sz w:val="24"/>
+          <w:szCs w:val="24"/>
+        </w:rPr>
+        <w:t xml:space="preserve">Métodos: </w:t>
+      </w:r>
+    </w:p>
+    <w:p>
+      <w:pPr>
+        <w:pStyle w:val="PargrafodaLista"/>
+        <w:numPr>
+          <w:ilvl w:val="0"/>
+          <w:numId w:val="2"/>
+        </w:numPr>
+        <w:jc w:val="both"/>
+        <w:rPr>
+          <w:rFonts w:ascii="Arial" w:hAnsi="Arial" w:cs="Arial"/>
+          <w:b/>
+          <w:bCs/>
+          <w:sz w:val="24"/>
+          <w:szCs w:val="24"/>
+        </w:rPr>
+      </w:pPr>
+      <w:proofErr w:type="spellStart"/>
+      <w:proofErr w:type="gramStart"/>
+      <w:r>
+        <w:rPr>
+          <w:rFonts w:ascii="Arial" w:hAnsi="Arial" w:cs="Arial"/>
+          <w:bCs/>
+          <w:sz w:val="24"/>
+          <w:szCs w:val="24"/>
+        </w:rPr>
+        <w:t>isAutorizado</w:t>
+      </w:r>
+      <w:proofErr w:type="spellEnd"/>
+      <w:r>
+        <w:rPr>
+          <w:rFonts w:ascii="Arial" w:hAnsi="Arial" w:cs="Arial"/>
+          <w:bCs/>
+          <w:sz w:val="24"/>
+          <w:szCs w:val="24"/>
+        </w:rPr>
+        <w:t>(</w:t>
+      </w:r>
+      <w:proofErr w:type="gramEnd"/>
+      <w:r>
+        <w:rPr>
+          <w:rFonts w:ascii="Arial" w:hAnsi="Arial" w:cs="Arial"/>
+          <w:bCs/>
+          <w:sz w:val="24"/>
+          <w:szCs w:val="24"/>
+        </w:rPr>
+        <w:t>)</w:t>
+      </w:r>
+    </w:p>
+    <w:p>
+      <w:pPr>
+        <w:jc w:val="both"/>
+        <w:rPr>
+          <w:rFonts w:ascii="Arial" w:hAnsi="Arial" w:cs="Arial"/>
+          <w:b/>
+          <w:bCs/>
+          <w:sz w:val="24"/>
+          <w:szCs w:val="24"/>
+        </w:rPr>
+      </w:pPr>
+    </w:p>
+    <w:p>
+      <w:pPr>
+        <w:jc w:val="both"/>
+        <w:rPr>
+          <w:rFonts w:ascii="Arial" w:hAnsi="Arial" w:cs="Arial"/>
+          <w:bCs/>
+          <w:sz w:val="24"/>
+          <w:szCs w:val="24"/>
+        </w:rPr>
+      </w:pPr>
+      <w:r>
+        <w:rPr>
+          <w:rFonts w:ascii="Arial" w:hAnsi="Arial" w:cs="Arial"/>
+          <w:bCs/>
+          <w:sz w:val="24"/>
+          <w:szCs w:val="24"/>
+        </w:rPr>
+        <w:t>Classe</w:t>
+      </w:r>
+      <w:r>
+        <w:rPr>
+          <w:rFonts w:ascii="Arial" w:hAnsi="Arial" w:cs="Arial"/>
+          <w:bCs/>
+          <w:sz w:val="24"/>
+          <w:szCs w:val="24"/>
+        </w:rPr>
+        <w:t xml:space="preserve"> (</w:t>
+      </w:r>
+      <w:proofErr w:type="spellStart"/>
+      <w:r>
+        <w:rPr>
+          <w:rFonts w:ascii="Arial" w:hAnsi="Arial" w:cs="Arial"/>
+          <w:bCs/>
+          <w:sz w:val="24"/>
+          <w:szCs w:val="24"/>
+        </w:rPr>
+        <w:t>extends</w:t>
+      </w:r>
+      <w:proofErr w:type="spellEnd"/>
+      <w:r>
+        <w:rPr>
+          <w:rFonts w:ascii="Arial" w:hAnsi="Arial" w:cs="Arial"/>
+          <w:bCs/>
+          <w:sz w:val="24"/>
+          <w:szCs w:val="24"/>
+        </w:rPr>
+        <w:t xml:space="preserve"> Pagamento)</w:t>
+      </w:r>
+      <w:r>
+        <w:rPr>
+          <w:rFonts w:ascii="Arial" w:hAnsi="Arial" w:cs="Arial"/>
+          <w:bCs/>
+          <w:sz w:val="24"/>
+          <w:szCs w:val="24"/>
+        </w:rPr>
+        <w:t xml:space="preserve">: </w:t>
+      </w:r>
+      <w:r>
+        <w:rPr>
+          <w:rFonts w:ascii="Arial" w:hAnsi="Arial" w:cs="Arial"/>
+          <w:b/>
+          <w:bCs/>
+          <w:sz w:val="24"/>
+          <w:szCs w:val="24"/>
+        </w:rPr>
+        <w:t>Pagamento</w:t>
+      </w:r>
+    </w:p>
+    <w:p>
+      <w:pPr>
+        <w:jc w:val="both"/>
+        <w:rPr>
+          <w:rFonts w:ascii="Arial" w:hAnsi="Arial" w:cs="Arial"/>
+          <w:bCs/>
+          <w:sz w:val="24"/>
+          <w:szCs w:val="24"/>
+        </w:rPr>
+      </w:pPr>
+      <w:r>
+        <w:rPr>
+          <w:rFonts w:ascii="Arial" w:hAnsi="Arial" w:cs="Arial"/>
+          <w:bCs/>
+          <w:sz w:val="24"/>
+          <w:szCs w:val="24"/>
+        </w:rPr>
+        <w:t xml:space="preserve">Atributos: </w:t>
+      </w:r>
+    </w:p>
+    <w:p>
+      <w:pPr>
+        <w:pStyle w:val="PargrafodaLista"/>
+        <w:numPr>
+          <w:ilvl w:val="0"/>
+          <w:numId w:val="1"/>
+        </w:numPr>
+        <w:jc w:val="both"/>
+        <w:rPr>
+          <w:rFonts w:ascii="Arial" w:hAnsi="Arial" w:cs="Arial"/>
+          <w:bCs/>
+          <w:sz w:val="24"/>
+          <w:szCs w:val="24"/>
+        </w:rPr>
+      </w:pPr>
+      <w:proofErr w:type="spellStart"/>
+      <w:r>
+        <w:rPr>
+          <w:rFonts w:ascii="Arial" w:hAnsi="Arial" w:cs="Arial"/>
+          <w:bCs/>
+          <w:sz w:val="24"/>
+          <w:szCs w:val="24"/>
+        </w:rPr>
+        <w:t>valorPago</w:t>
+      </w:r>
+      <w:proofErr w:type="spellEnd"/>
+      <w:r>
+        <w:rPr>
+          <w:rFonts w:ascii="Arial" w:hAnsi="Arial" w:cs="Arial"/>
+          <w:bCs/>
+          <w:sz w:val="24"/>
+          <w:szCs w:val="24"/>
+        </w:rPr>
+        <w:t xml:space="preserve">: </w:t>
+      </w:r>
+      <w:proofErr w:type="spellStart"/>
+      <w:r>
+        <w:rPr>
+          <w:rFonts w:ascii="Arial" w:hAnsi="Arial" w:cs="Arial"/>
+          <w:bCs/>
+          <w:sz w:val="24"/>
+          <w:szCs w:val="24"/>
+        </w:rPr>
+        <w:t>String</w:t>
+      </w:r>
+      <w:proofErr w:type="spellEnd"/>
+    </w:p>
+    <w:p>
+      <w:pPr>
+        <w:jc w:val="both"/>
+        <w:rPr>
+          <w:rFonts w:ascii="Arial" w:hAnsi="Arial" w:cs="Arial"/>
+          <w:bCs/>
+          <w:sz w:val="24"/>
+          <w:szCs w:val="24"/>
           <w:u w:val="single"/>
         </w:rPr>
       </w:pPr>
@@ -1432,32 +5194,9 @@
           <w:sz w:val="24"/>
           <w:szCs w:val="24"/>
         </w:rPr>
-        <w:t xml:space="preserve">Classe: </w:t>
-      </w:r>
-      <w:r>
-        <w:rPr>
-          <w:rFonts w:ascii="Arial" w:hAnsi="Arial" w:cs="Arial"/>
-          <w:b/>
-          <w:bCs/>
-          <w:sz w:val="24"/>
-          <w:szCs w:val="24"/>
-        </w:rPr>
-        <w:t>Empresa</w:t>
-      </w:r>
-    </w:p>
-    <w:p>
-      <w:pPr>
-        <w:jc w:val="both"/>
-        <w:rPr>
-          <w:rFonts w:ascii="Arial" w:hAnsi="Arial" w:cs="Arial"/>
-          <w:b/>
-          <w:bCs/>
-          <w:sz w:val="24"/>
-          <w:szCs w:val="24"/>
-        </w:rPr>
-      </w:pPr>
-    </w:p>
-    <w:p/>
+        <w:t xml:space="preserve">Métodos: </w:t>
+      </w:r>
+    </w:p>
     <w:sectPr>
       <w:pgSz w:w="11906" w:h="16838"/>
       <w:pgMar w:top="1417" w:right="1701" w:bottom="1417" w:left="1701" w:header="708" w:footer="708" w:gutter="0"/>

</xml_diff>